<commit_message>
Addition to the report 1
</commit_message>
<xml_diff>
--- a/Tasks1/Task1_1/Отчёт1.docx
+++ b/Tasks1/Task1_1/Отчёт1.docx
@@ -14,6 +14,70 @@
       </w:r>
       <w:r>
         <w:t>вариант 9 – Ткачев Вадим Евгеньевич ТКИ-141</w:t>
+      </w:r>
+    </w:p>
+    <w:p>
+      <w:pPr>
+        <w:rPr>
+          <w:lang w:val="en-US"/>
+        </w:rPr>
+      </w:pPr>
+      <w:r>
+        <w:t>Задача</w:t>
+      </w:r>
+      <w:r>
+        <w:rPr>
+          <w:lang w:val="en-US"/>
+        </w:rPr>
+        <w:t>:</w:t>
+      </w:r>
+    </w:p>
+    <w:p>
+      <w:r>
+        <w:rPr>
+          <w:noProof/>
+        </w:rPr>
+        <w:drawing>
+          <wp:inline distT="0" distB="0" distL="0" distR="0" wp14:anchorId="19D5071C" wp14:editId="3A8BF847">
+            <wp:extent cx="5924550" cy="590550"/>
+            <wp:effectExtent l="0" t="0" r="0" b="0"/>
+            <wp:docPr id="1" name="Рисунок 1"/>
+            <wp:cNvGraphicFramePr>
+              <a:graphicFrameLocks xmlns:a="http://schemas.openxmlformats.org/drawingml/2006/main" noChangeAspect="1"/>
+            </wp:cNvGraphicFramePr>
+            <a:graphic xmlns:a="http://schemas.openxmlformats.org/drawingml/2006/main">
+              <a:graphicData uri="http://schemas.openxmlformats.org/drawingml/2006/picture">
+                <pic:pic xmlns:pic="http://schemas.openxmlformats.org/drawingml/2006/picture">
+                  <pic:nvPicPr>
+                    <pic:cNvPr id="1" name="Рисунок 1"/>
+                    <pic:cNvPicPr/>
+                  </pic:nvPicPr>
+                  <pic:blipFill>
+                    <a:blip r:embed="rId5">
+                      <a:extLst>
+                        <a:ext uri="{28A0092B-C50C-407E-A947-70E740481C1C}">
+                          <a14:useLocalDpi xmlns:a14="http://schemas.microsoft.com/office/drawing/2010/main" val="0"/>
+                        </a:ext>
+                      </a:extLst>
+                    </a:blip>
+                    <a:stretch>
+                      <a:fillRect/>
+                    </a:stretch>
+                  </pic:blipFill>
+                  <pic:spPr>
+                    <a:xfrm>
+                      <a:off x="0" y="0"/>
+                      <a:ext cx="5924550" cy="590550"/>
+                    </a:xfrm>
+                    <a:prstGeom prst="rect">
+                      <a:avLst/>
+                    </a:prstGeom>
+                  </pic:spPr>
+                </pic:pic>
+              </a:graphicData>
+            </a:graphic>
+          </wp:inline>
+        </w:drawing>
       </w:r>
     </w:p>
     <w:p>
@@ -67,7 +131,7 @@
             <wp:cNvGraphicFramePr/>
             <a:graphic xmlns:a="http://schemas.openxmlformats.org/drawingml/2006/main">
               <a:graphicData uri="http://schemas.openxmlformats.org/drawingml/2006/diagram">
-                <dgm:relIds xmlns:dgm="http://schemas.openxmlformats.org/drawingml/2006/diagram" xmlns:r="http://schemas.openxmlformats.org/officeDocument/2006/relationships" r:dm="rId5" r:lo="rId6" r:qs="rId7" r:cs="rId8"/>
+                <dgm:relIds xmlns:dgm="http://schemas.openxmlformats.org/drawingml/2006/diagram" xmlns:r="http://schemas.openxmlformats.org/officeDocument/2006/relationships" r:dm="rId6" r:lo="rId7" r:qs="rId8" r:cs="rId9"/>
               </a:graphicData>
             </a:graphic>
           </wp:inline>
@@ -96,7 +160,7 @@
             <wp:cNvGraphicFramePr/>
             <a:graphic xmlns:a="http://schemas.openxmlformats.org/drawingml/2006/main">
               <a:graphicData uri="http://schemas.openxmlformats.org/drawingml/2006/diagram">
-                <dgm:relIds xmlns:dgm="http://schemas.openxmlformats.org/drawingml/2006/diagram" xmlns:r="http://schemas.openxmlformats.org/officeDocument/2006/relationships" r:dm="rId10" r:lo="rId11" r:qs="rId12" r:cs="rId13"/>
+                <dgm:relIds xmlns:dgm="http://schemas.openxmlformats.org/drawingml/2006/diagram" xmlns:r="http://schemas.openxmlformats.org/officeDocument/2006/relationships" r:dm="rId11" r:lo="rId12" r:qs="rId13" r:cs="rId14"/>
               </a:graphicData>
             </a:graphic>
           </wp:inline>
@@ -114,7 +178,7 @@
             <wp:cNvGraphicFramePr/>
             <a:graphic xmlns:a="http://schemas.openxmlformats.org/drawingml/2006/main">
               <a:graphicData uri="http://schemas.openxmlformats.org/drawingml/2006/diagram">
-                <dgm:relIds xmlns:dgm="http://schemas.openxmlformats.org/drawingml/2006/diagram" xmlns:r="http://schemas.openxmlformats.org/officeDocument/2006/relationships" r:dm="rId15" r:lo="rId16" r:qs="rId17" r:cs="rId18"/>
+                <dgm:relIds xmlns:dgm="http://schemas.openxmlformats.org/drawingml/2006/diagram" xmlns:r="http://schemas.openxmlformats.org/officeDocument/2006/relationships" r:dm="rId16" r:lo="rId17" r:qs="rId18" r:cs="rId19"/>
               </a:graphicData>
             </a:graphic>
           </wp:inline>
@@ -122,12 +186,8 @@
       </w:r>
     </w:p>
     <w:p>
-      <w:pPr>
-        <w:rPr>
-          <w:lang w:val="en-US"/>
-        </w:rPr>
-      </w:pPr>
-      <w:r>
+      <w:r>
+        <w:lastRenderedPageBreak/>
         <w:t xml:space="preserve">Рисунок 2 – Блок схемы для вычисления </w:t>
       </w:r>
       <w:r>
@@ -149,30 +209,11 @@
         <w:t>b</w:t>
       </w:r>
     </w:p>
+    <w:p/>
+    <w:p/>
+    <w:p/>
     <w:p>
-      <w:pPr>
-        <w:rPr>
-          <w:lang w:val="en-US"/>
-        </w:rPr>
-      </w:pPr>
-    </w:p>
-    <w:p>
-      <w:pPr>
-        <w:rPr>
-          <w:lang w:val="en-US"/>
-        </w:rPr>
-      </w:pPr>
-    </w:p>
-    <w:p>
-      <w:pPr>
-        <w:rPr>
-          <w:lang w:val="en-US"/>
-        </w:rPr>
-      </w:pPr>
-    </w:p>
-    <w:p>
-      <w:r>
-        <w:lastRenderedPageBreak/>
+      <w:r>
         <w:t xml:space="preserve">Текст программы на языке </w:t>
       </w:r>
       <w:r>
@@ -2545,6 +2586,7 @@
           <w:sz w:val="19"/>
           <w:szCs w:val="19"/>
         </w:rPr>
+        <w:lastRenderedPageBreak/>
         <w:tab/>
         <w:t xml:space="preserve">Результат выполнения программы в </w:t>
       </w:r>
@@ -2596,7 +2638,7 @@
                     <pic:cNvPicPr/>
                   </pic:nvPicPr>
                   <pic:blipFill>
-                    <a:blip r:embed="rId20">
+                    <a:blip r:embed="rId21">
                       <a:extLst>
                         <a:ext uri="{28A0092B-C50C-407E-A947-70E740481C1C}">
                           <a14:useLocalDpi xmlns:a14="http://schemas.microsoft.com/office/drawing/2010/main" val="0"/>
@@ -2625,13 +2667,9 @@
     </w:p>
     <w:p>
       <w:r>
-        <w:lastRenderedPageBreak/>
         <w:t>Выполнение тестовых примеров задание 1</w:t>
       </w:r>
       <w:r>
-        <w:rPr>
-          <w:lang w:val="en-US"/>
-        </w:rPr>
         <w:t>.1</w:t>
       </w:r>
     </w:p>
@@ -2696,7 +2734,7 @@
                     <pic:cNvPicPr/>
                   </pic:nvPicPr>
                   <pic:blipFill>
-                    <a:blip r:embed="rId21">
+                    <a:blip r:embed="rId22">
                       <a:extLst>
                         <a:ext uri="{28A0092B-C50C-407E-A947-70E740481C1C}">
                           <a14:useLocalDpi xmlns:a14="http://schemas.microsoft.com/office/drawing/2010/main" val="0"/>
@@ -2749,7 +2787,7 @@
                     <pic:cNvPicPr/>
                   </pic:nvPicPr>
                   <pic:blipFill>
-                    <a:blip r:embed="rId22">
+                    <a:blip r:embed="rId23">
                       <a:extLst>
                         <a:ext uri="{28A0092B-C50C-407E-A947-70E740481C1C}">
                           <a14:useLocalDpi xmlns:a14="http://schemas.microsoft.com/office/drawing/2010/main" val="0"/>
@@ -2800,6 +2838,7 @@
         <w:rPr>
           <w:noProof/>
         </w:rPr>
+        <w:lastRenderedPageBreak/>
         <w:drawing>
           <wp:inline distT="0" distB="0" distL="0" distR="0" wp14:anchorId="06584842" wp14:editId="2717E369">
             <wp:extent cx="5940425" cy="2187575"/>
@@ -2816,7 +2855,7 @@
                     <pic:cNvPicPr/>
                   </pic:nvPicPr>
                   <pic:blipFill>
-                    <a:blip r:embed="rId23">
+                    <a:blip r:embed="rId24">
                       <a:extLst>
                         <a:ext uri="{28A0092B-C50C-407E-A947-70E740481C1C}">
                           <a14:useLocalDpi xmlns:a14="http://schemas.microsoft.com/office/drawing/2010/main" val="0"/>
@@ -5854,7 +5893,7 @@
   <dgm:whole/>
   <dgm:extLst>
     <a:ext uri="http://schemas.microsoft.com/office/drawing/2008/diagram">
-      <dsp:dataModelExt xmlns:dsp="http://schemas.microsoft.com/office/drawing/2008/diagram" relId="rId9" minVer="http://schemas.openxmlformats.org/drawingml/2006/diagram"/>
+      <dsp:dataModelExt xmlns:dsp="http://schemas.microsoft.com/office/drawing/2008/diagram" relId="rId10" minVer="http://schemas.openxmlformats.org/drawingml/2006/diagram"/>
     </a:ext>
   </dgm:extLst>
 </dgm:dataModel>
@@ -5904,8 +5943,8 @@
         </a:p>
       </dgm:t>
     </dgm:pt>
-    <mc:AlternateContent xmlns:mc="http://schemas.openxmlformats.org/markup-compatibility/2006">
-      <mc:Choice xmlns:a14="http://schemas.microsoft.com/office/drawing/2010/main" Requires="a14">
+    <mc:AlternateContent xmlns:mc="http://schemas.openxmlformats.org/markup-compatibility/2006" xmlns:a14="http://schemas.microsoft.com/office/drawing/2010/main">
+      <mc:Choice Requires="a14">
         <dgm:pt modelId="{77105DDD-BF51-43B1-B786-F6493F762E76}">
           <dgm:prSet phldrT="[Текст]"/>
           <dgm:spPr/>
@@ -5913,6 +5952,7 @@
             <a:bodyPr/>
             <a:lstStyle/>
             <a:p>
+              <a:pPr/>
               <a14:m>
                 <m:oMathPara xmlns:m="http://schemas.openxmlformats.org/officeDocument/2006/math">
                   <m:oMathParaPr>
@@ -5920,32 +5960,44 @@
                   </m:oMathParaPr>
                   <m:oMath xmlns:m="http://schemas.openxmlformats.org/officeDocument/2006/math">
                     <m:r>
-                      <a:rPr lang="en-US" i="1"/>
+                      <a:rPr lang="en-US" i="1">
+                        <a:latin typeface="Cambria Math" panose="02040503050406030204" pitchFamily="18" charset="0"/>
+                      </a:rPr>
                       <m:t>𝑎</m:t>
                     </m:r>
                     <m:r>
-                      <a:rPr lang="en-US" i="1"/>
+                      <a:rPr lang="en-US" i="1">
+                        <a:latin typeface="Cambria Math" panose="02040503050406030204" pitchFamily="18" charset="0"/>
+                      </a:rPr>
                       <m:t>=</m:t>
                     </m:r>
                     <m:rad>
                       <m:radPr>
                         <m:ctrlPr>
-                          <a:rPr lang="ru-RU" i="1"/>
+                          <a:rPr lang="ru-RU" i="1">
+                            <a:latin typeface="Cambria Math" panose="02040503050406030204" pitchFamily="18" charset="0"/>
+                          </a:rPr>
                         </m:ctrlPr>
                       </m:radPr>
                       <m:deg>
                         <m:r>
-                          <a:rPr lang="en-US" i="1"/>
+                          <a:rPr lang="en-US" i="1">
+                            <a:latin typeface="Cambria Math" panose="02040503050406030204" pitchFamily="18" charset="0"/>
+                          </a:rPr>
                           <m:t>3</m:t>
                         </m:r>
                       </m:deg>
                       <m:e>
                         <m:r>
-                          <a:rPr lang="en-US" i="1"/>
+                          <a:rPr lang="en-US" i="1">
+                            <a:latin typeface="Cambria Math" panose="02040503050406030204" pitchFamily="18" charset="0"/>
+                          </a:rPr>
                           <m:t>𝑥𝑦𝑧</m:t>
                         </m:r>
                         <m:r>
-                          <a:rPr lang="en-US" i="1"/>
+                          <a:rPr lang="en-US" i="1">
+                            <a:latin typeface="Cambria Math" panose="02040503050406030204" pitchFamily="18" charset="0"/>
+                          </a:rPr>
                           <m:t>+</m:t>
                         </m:r>
                         <m:d>
@@ -5953,14 +6005,18 @@
                             <m:begChr m:val="|"/>
                             <m:endChr m:val="|"/>
                             <m:ctrlPr>
-                              <a:rPr lang="ru-RU" i="1"/>
+                              <a:rPr lang="ru-RU" i="1">
+                                <a:latin typeface="Cambria Math" panose="02040503050406030204" pitchFamily="18" charset="0"/>
+                              </a:rPr>
                             </m:ctrlPr>
                           </m:dPr>
                           <m:e>
                             <m:func>
                               <m:funcPr>
                                 <m:ctrlPr>
-                                  <a:rPr lang="ru-RU" i="1"/>
+                                  <a:rPr lang="ru-RU" i="1">
+                                    <a:latin typeface="Cambria Math" panose="02040503050406030204" pitchFamily="18" charset="0"/>
+                                  </a:rPr>
                                 </m:ctrlPr>
                               </m:funcPr>
                               <m:fName>
@@ -5968,24 +6024,32 @@
                                   <m:rPr>
                                     <m:sty m:val="p"/>
                                   </m:rPr>
-                                  <a:rPr lang="en-US"/>
+                                  <a:rPr lang="en-US">
+                                    <a:latin typeface="Cambria Math" panose="02040503050406030204" pitchFamily="18" charset="0"/>
+                                  </a:rPr>
                                   <m:t>z</m:t>
                                 </m:r>
                                 <m:r>
-                                  <a:rPr lang="en-US"/>
+                                  <a:rPr lang="en-US">
+                                    <a:latin typeface="Cambria Math" panose="02040503050406030204" pitchFamily="18" charset="0"/>
+                                  </a:rPr>
                                   <m:t> </m:t>
                                 </m:r>
                                 <m:r>
                                   <m:rPr>
                                     <m:sty m:val="p"/>
                                   </m:rPr>
-                                  <a:rPr lang="en-US"/>
+                                  <a:rPr lang="en-US">
+                                    <a:latin typeface="Cambria Math" panose="02040503050406030204" pitchFamily="18" charset="0"/>
+                                  </a:rPr>
                                   <m:t>sin</m:t>
                                 </m:r>
                               </m:fName>
                               <m:e>
                                 <m:r>
-                                  <a:rPr lang="en-US" i="1"/>
+                                  <a:rPr lang="en-US" i="1">
+                                    <a:latin typeface="Cambria Math" panose="02040503050406030204" pitchFamily="18" charset="0"/>
+                                  </a:rPr>
                                   <m:t>𝑦</m:t>
                                 </m:r>
                               </m:e>
@@ -6002,7 +6066,7 @@
           </dgm:t>
         </dgm:pt>
       </mc:Choice>
-      <mc:Fallback>
+      <mc:Fallback xmlns="">
         <dgm:pt modelId="{77105DDD-BF51-43B1-B786-F6493F762E76}">
           <dgm:prSet phldrT="[Текст]"/>
           <dgm:spPr/>
@@ -6180,7 +6244,7 @@
   <dgm:whole/>
   <dgm:extLst>
     <a:ext uri="http://schemas.microsoft.com/office/drawing/2008/diagram">
-      <dsp:dataModelExt xmlns:dsp="http://schemas.microsoft.com/office/drawing/2008/diagram" relId="rId14" minVer="http://schemas.openxmlformats.org/drawingml/2006/diagram"/>
+      <dsp:dataModelExt xmlns:dsp="http://schemas.microsoft.com/office/drawing/2008/diagram" relId="rId15" minVer="http://schemas.openxmlformats.org/drawingml/2006/diagram"/>
     </a:ext>
   </dgm:extLst>
 </dgm:dataModel>
@@ -6384,7 +6448,7 @@
   <dgm:whole/>
   <dgm:extLst>
     <a:ext uri="http://schemas.microsoft.com/office/drawing/2008/diagram">
-      <dsp:dataModelExt xmlns:dsp="http://schemas.microsoft.com/office/drawing/2008/diagram" relId="rId19" minVer="http://schemas.openxmlformats.org/drawingml/2006/diagram"/>
+      <dsp:dataModelExt xmlns:dsp="http://schemas.microsoft.com/office/drawing/2008/diagram" relId="rId20" minVer="http://schemas.openxmlformats.org/drawingml/2006/diagram"/>
     </a:ext>
   </dgm:extLst>
 </dgm:dataModel>
@@ -7318,32 +7382,44 @@
               </m:oMathParaPr>
               <m:oMath xmlns:m="http://schemas.openxmlformats.org/officeDocument/2006/math">
                 <m:r>
-                  <a:rPr lang="en-US" sz="1800" i="1" kern="1200"/>
+                  <a:rPr lang="en-US" sz="1800" i="1" kern="1200">
+                    <a:latin typeface="Cambria Math" panose="02040503050406030204" pitchFamily="18" charset="0"/>
+                  </a:rPr>
                   <m:t>𝑎</m:t>
                 </m:r>
                 <m:r>
-                  <a:rPr lang="en-US" sz="1800" i="1" kern="1200"/>
+                  <a:rPr lang="en-US" sz="1800" i="1" kern="1200">
+                    <a:latin typeface="Cambria Math" panose="02040503050406030204" pitchFamily="18" charset="0"/>
+                  </a:rPr>
                   <m:t>=</m:t>
                 </m:r>
                 <m:rad>
                   <m:radPr>
                     <m:ctrlPr>
-                      <a:rPr lang="ru-RU" sz="1800" i="1" kern="1200"/>
+                      <a:rPr lang="ru-RU" sz="1800" i="1" kern="1200">
+                        <a:latin typeface="Cambria Math" panose="02040503050406030204" pitchFamily="18" charset="0"/>
+                      </a:rPr>
                     </m:ctrlPr>
                   </m:radPr>
                   <m:deg>
                     <m:r>
-                      <a:rPr lang="en-US" sz="1800" i="1" kern="1200"/>
+                      <a:rPr lang="en-US" sz="1800" i="1" kern="1200">
+                        <a:latin typeface="Cambria Math" panose="02040503050406030204" pitchFamily="18" charset="0"/>
+                      </a:rPr>
                       <m:t>3</m:t>
                     </m:r>
                   </m:deg>
                   <m:e>
                     <m:r>
-                      <a:rPr lang="en-US" sz="1800" i="1" kern="1200"/>
+                      <a:rPr lang="en-US" sz="1800" i="1" kern="1200">
+                        <a:latin typeface="Cambria Math" panose="02040503050406030204" pitchFamily="18" charset="0"/>
+                      </a:rPr>
                       <m:t>𝑥𝑦𝑧</m:t>
                     </m:r>
                     <m:r>
-                      <a:rPr lang="en-US" sz="1800" i="1" kern="1200"/>
+                      <a:rPr lang="en-US" sz="1800" i="1" kern="1200">
+                        <a:latin typeface="Cambria Math" panose="02040503050406030204" pitchFamily="18" charset="0"/>
+                      </a:rPr>
                       <m:t>+</m:t>
                     </m:r>
                     <m:d>
@@ -7351,14 +7427,18 @@
                         <m:begChr m:val="|"/>
                         <m:endChr m:val="|"/>
                         <m:ctrlPr>
-                          <a:rPr lang="ru-RU" sz="1800" i="1" kern="1200"/>
+                          <a:rPr lang="ru-RU" sz="1800" i="1" kern="1200">
+                            <a:latin typeface="Cambria Math" panose="02040503050406030204" pitchFamily="18" charset="0"/>
+                          </a:rPr>
                         </m:ctrlPr>
                       </m:dPr>
                       <m:e>
                         <m:func>
                           <m:funcPr>
                             <m:ctrlPr>
-                              <a:rPr lang="ru-RU" sz="1800" i="1" kern="1200"/>
+                              <a:rPr lang="ru-RU" sz="1800" i="1" kern="1200">
+                                <a:latin typeface="Cambria Math" panose="02040503050406030204" pitchFamily="18" charset="0"/>
+                              </a:rPr>
                             </m:ctrlPr>
                           </m:funcPr>
                           <m:fName>
@@ -7366,24 +7446,32 @@
                               <m:rPr>
                                 <m:sty m:val="p"/>
                               </m:rPr>
-                              <a:rPr lang="en-US" sz="1800" kern="1200"/>
+                              <a:rPr lang="en-US" sz="1800" kern="1200">
+                                <a:latin typeface="Cambria Math" panose="02040503050406030204" pitchFamily="18" charset="0"/>
+                              </a:rPr>
                               <m:t>z</m:t>
                             </m:r>
                             <m:r>
-                              <a:rPr lang="en-US" sz="1800" kern="1200"/>
+                              <a:rPr lang="en-US" sz="1800" kern="1200">
+                                <a:latin typeface="Cambria Math" panose="02040503050406030204" pitchFamily="18" charset="0"/>
+                              </a:rPr>
                               <m:t> </m:t>
                             </m:r>
                             <m:r>
                               <m:rPr>
                                 <m:sty m:val="p"/>
                               </m:rPr>
-                              <a:rPr lang="en-US" sz="1800" kern="1200"/>
+                              <a:rPr lang="en-US" sz="1800" kern="1200">
+                                <a:latin typeface="Cambria Math" panose="02040503050406030204" pitchFamily="18" charset="0"/>
+                              </a:rPr>
                               <m:t>sin</m:t>
                             </m:r>
                           </m:fName>
                           <m:e>
                             <m:r>
-                              <a:rPr lang="en-US" sz="1800" i="1" kern="1200"/>
+                              <a:rPr lang="en-US" sz="1800" i="1" kern="1200">
+                                <a:latin typeface="Cambria Math" panose="02040503050406030204" pitchFamily="18" charset="0"/>
+                              </a:rPr>
                               <m:t>𝑦</m:t>
                             </m:r>
                           </m:e>

</xml_diff>

<commit_message>
Changed the report according to the example
</commit_message>
<xml_diff>
--- a/Tasks1/Task1_1/Отчёт1.docx
+++ b/Tasks1/Task1_1/Отчёт1.docx
@@ -3,33 +3,469 @@
 <w:document xmlns:wpc="http://schemas.microsoft.com/office/word/2010/wordprocessingCanvas" xmlns:cx="http://schemas.microsoft.com/office/drawing/2014/chartex" xmlns:cx1="http://schemas.microsoft.com/office/drawing/2015/9/8/chartex" xmlns:cx2="http://schemas.microsoft.com/office/drawing/2015/10/21/chartex" xmlns:cx3="http://schemas.microsoft.com/office/drawing/2016/5/9/chartex" xmlns:cx4="http://schemas.microsoft.com/office/drawing/2016/5/10/chartex" xmlns:cx5="http://schemas.microsoft.com/office/drawing/2016/5/11/chartex" xmlns:cx6="http://schemas.microsoft.com/office/drawing/2016/5/12/chartex" xmlns:cx7="http://schemas.microsoft.com/office/drawing/2016/5/13/chartex" xmlns:cx8="http://schemas.microsoft.com/office/drawing/2016/5/14/chartex" xmlns:mc="http://schemas.openxmlformats.org/markup-compatibility/2006" xmlns:aink="http://schemas.microsoft.com/office/drawing/2016/ink" xmlns:am3d="http://schemas.microsoft.com/office/drawing/2017/model3d" xmlns:o="urn:schemas-microsoft-com:office:office" xmlns:r="http://schemas.openxmlformats.org/officeDocument/2006/relationships" xmlns:m="http://schemas.openxmlformats.org/officeDocument/2006/math" xmlns:v="urn:schemas-microsoft-com:vml" xmlns:wp14="http://schemas.microsoft.com/office/word/2010/wordprocessingDrawing" xmlns:wp="http://schemas.openxmlformats.org/drawingml/2006/wordprocessingDrawing" xmlns:w10="urn:schemas-microsoft-com:office:word" xmlns:w="http://schemas.openxmlformats.org/wordprocessingml/2006/main" xmlns:w14="http://schemas.microsoft.com/office/word/2010/wordml" xmlns:w15="http://schemas.microsoft.com/office/word/2012/wordml" xmlns:w16cex="http://schemas.microsoft.com/office/word/2018/wordml/cex" xmlns:w16cid="http://schemas.microsoft.com/office/word/2016/wordml/cid" xmlns:w16="http://schemas.microsoft.com/office/word/2018/wordml" xmlns:w16sdtdh="http://schemas.microsoft.com/office/word/2020/wordml/sdtdatahash" xmlns:w16se="http://schemas.microsoft.com/office/word/2015/wordml/symex" xmlns:wpg="http://schemas.microsoft.com/office/word/2010/wordprocessingGroup" xmlns:wpi="http://schemas.microsoft.com/office/word/2010/wordprocessingInk" xmlns:wne="http://schemas.microsoft.com/office/word/2006/wordml" xmlns:wps="http://schemas.microsoft.com/office/word/2010/wordprocessingShape" mc:Ignorable="w14 w15 w16se w16cid w16 w16cex w16sdtdh wp14">
   <w:body>
     <w:p>
-      <w:r>
-        <w:t xml:space="preserve">Блок схема алгоритма задания </w:t>
-      </w:r>
-      <w:r>
-        <w:t>1.1</w:t>
-      </w:r>
-      <w:r>
-        <w:t xml:space="preserve"> </w:t>
-      </w:r>
-      <w:r>
-        <w:t>вариант 9 – Ткачев Вадим Евгеньевич ТКИ-141</w:t>
+      <w:pPr>
+        <w:jc w:val="center"/>
+        <w:rPr>
+          <w:rFonts w:ascii="Times New Roman" w:hAnsi="Times New Roman" w:cs="Times New Roman"/>
+          <w:sz w:val="24"/>
+          <w:szCs w:val="24"/>
+        </w:rPr>
+      </w:pPr>
+      <w:r>
+        <w:rPr>
+          <w:rFonts w:ascii="Times New Roman" w:hAnsi="Times New Roman" w:cs="Times New Roman"/>
+          <w:sz w:val="24"/>
+          <w:szCs w:val="24"/>
+        </w:rPr>
+        <w:t>ФЕДЕРАЛЬНОЕ ГОСУДАРСТВЕННОЕ АВТОНОМНОЕ ОБРАЗОВАТЕЛЬНОЕ</w:t>
       </w:r>
     </w:p>
     <w:p>
       <w:pPr>
-        <w:rPr>
-          <w:lang w:val="en-US"/>
+        <w:jc w:val="center"/>
+        <w:rPr>
+          <w:rFonts w:ascii="Times New Roman" w:hAnsi="Times New Roman" w:cs="Times New Roman"/>
+          <w:sz w:val="24"/>
+          <w:szCs w:val="24"/>
         </w:rPr>
       </w:pPr>
       <w:r>
-        <w:t>Задача</w:t>
-      </w:r>
-      <w:r>
-        <w:rPr>
-          <w:lang w:val="en-US"/>
+        <w:rPr>
+          <w:rFonts w:ascii="Times New Roman" w:hAnsi="Times New Roman" w:cs="Times New Roman"/>
+          <w:sz w:val="24"/>
+          <w:szCs w:val="24"/>
+        </w:rPr>
+        <w:t>УЧЕРЖДЕНИЕ ВЫСШЕГО ОБРАЗОВАНИЯ</w:t>
+      </w:r>
+    </w:p>
+    <w:p>
+      <w:pPr>
+        <w:jc w:val="center"/>
+        <w:rPr>
+          <w:rFonts w:ascii="Times New Roman" w:hAnsi="Times New Roman" w:cs="Times New Roman"/>
+          <w:sz w:val="24"/>
+          <w:szCs w:val="24"/>
+        </w:rPr>
+      </w:pPr>
+      <w:r>
+        <w:rPr>
+          <w:rFonts w:ascii="Times New Roman" w:hAnsi="Times New Roman" w:cs="Times New Roman"/>
+          <w:sz w:val="24"/>
+          <w:szCs w:val="24"/>
+        </w:rPr>
+        <w:t>«РОССИЙСКИЙ УНИВЕРСИТЕТ ТРАНСПОРТА»</w:t>
+      </w:r>
+    </w:p>
+    <w:p>
+      <w:pPr>
+        <w:jc w:val="center"/>
+        <w:rPr>
+          <w:rFonts w:ascii="Times New Roman" w:hAnsi="Times New Roman" w:cs="Times New Roman"/>
+          <w:sz w:val="24"/>
+          <w:szCs w:val="24"/>
+        </w:rPr>
+      </w:pPr>
+      <w:r>
+        <w:rPr>
+          <w:rFonts w:ascii="Times New Roman" w:hAnsi="Times New Roman" w:cs="Times New Roman"/>
+          <w:sz w:val="24"/>
+          <w:szCs w:val="24"/>
+        </w:rPr>
+        <w:t>(РУТ (МИИТ))</w:t>
+      </w:r>
+    </w:p>
+    <w:p>
+      <w:pPr>
+        <w:jc w:val="center"/>
+        <w:rPr>
+          <w:rFonts w:ascii="Times New Roman" w:hAnsi="Times New Roman" w:cs="Times New Roman"/>
+          <w:sz w:val="24"/>
+          <w:szCs w:val="24"/>
+        </w:rPr>
+      </w:pPr>
+    </w:p>
+    <w:p>
+      <w:pPr>
+        <w:jc w:val="center"/>
+        <w:rPr>
+          <w:rFonts w:ascii="Times New Roman" w:hAnsi="Times New Roman" w:cs="Times New Roman"/>
+          <w:sz w:val="24"/>
+          <w:szCs w:val="24"/>
+        </w:rPr>
+      </w:pPr>
+    </w:p>
+    <w:p>
+      <w:pPr>
+        <w:jc w:val="center"/>
+        <w:rPr>
+          <w:rFonts w:ascii="Times New Roman" w:hAnsi="Times New Roman" w:cs="Times New Roman"/>
+        </w:rPr>
+      </w:pPr>
+      <w:r>
+        <w:rPr>
+          <w:rFonts w:ascii="Times New Roman" w:hAnsi="Times New Roman" w:cs="Times New Roman"/>
+        </w:rPr>
+        <w:t>Институт транспортной техники и систем управления</w:t>
+      </w:r>
+    </w:p>
+    <w:p>
+      <w:pPr>
+        <w:jc w:val="center"/>
+        <w:rPr>
+          <w:rFonts w:ascii="Times New Roman" w:hAnsi="Times New Roman" w:cs="Times New Roman"/>
+        </w:rPr>
+      </w:pPr>
+      <w:r>
+        <w:rPr>
+          <w:rFonts w:ascii="Times New Roman" w:hAnsi="Times New Roman" w:cs="Times New Roman"/>
+        </w:rPr>
+        <w:t>Кафедра «Управление и защита информации»</w:t>
+      </w:r>
+    </w:p>
+    <w:p>
+      <w:pPr>
+        <w:rPr>
+          <w:rFonts w:ascii="Times New Roman" w:hAnsi="Times New Roman" w:cs="Times New Roman"/>
+        </w:rPr>
+      </w:pPr>
+    </w:p>
+    <w:p>
+      <w:pPr>
+        <w:rPr>
+          <w:rFonts w:ascii="Times New Roman" w:hAnsi="Times New Roman" w:cs="Times New Roman"/>
+        </w:rPr>
+      </w:pPr>
+    </w:p>
+    <w:p>
+      <w:pPr>
+        <w:rPr>
+          <w:rFonts w:ascii="Times New Roman" w:hAnsi="Times New Roman" w:cs="Times New Roman"/>
+        </w:rPr>
+      </w:pPr>
+    </w:p>
+    <w:p>
+      <w:pPr>
+        <w:jc w:val="center"/>
+        <w:rPr>
+          <w:rFonts w:ascii="Times New Roman" w:hAnsi="Times New Roman" w:cs="Times New Roman"/>
+          <w:sz w:val="24"/>
+          <w:szCs w:val="24"/>
+        </w:rPr>
+      </w:pPr>
+      <w:r>
+        <w:rPr>
+          <w:rFonts w:ascii="Times New Roman" w:hAnsi="Times New Roman" w:cs="Times New Roman"/>
+          <w:sz w:val="24"/>
+          <w:szCs w:val="24"/>
+        </w:rPr>
+        <w:t>ОТЧЕТ</w:t>
+      </w:r>
+    </w:p>
+    <w:p>
+      <w:pPr>
+        <w:jc w:val="center"/>
+        <w:rPr>
+          <w:rFonts w:ascii="Times New Roman" w:hAnsi="Times New Roman" w:cs="Times New Roman"/>
+          <w:sz w:val="24"/>
+          <w:szCs w:val="24"/>
+        </w:rPr>
+      </w:pPr>
+      <w:r>
+        <w:rPr>
+          <w:rFonts w:ascii="Times New Roman" w:hAnsi="Times New Roman" w:cs="Times New Roman"/>
+          <w:sz w:val="24"/>
+          <w:szCs w:val="24"/>
+        </w:rPr>
+        <w:t>О ЛАБОРАТОРНОЙ РАБОТЕ №1</w:t>
+      </w:r>
+    </w:p>
+    <w:p>
+      <w:pPr>
+        <w:jc w:val="center"/>
+        <w:rPr>
+          <w:rFonts w:ascii="Times New Roman" w:hAnsi="Times New Roman" w:cs="Times New Roman"/>
+          <w:sz w:val="24"/>
+          <w:szCs w:val="24"/>
+        </w:rPr>
+      </w:pPr>
+      <w:r>
+        <w:rPr>
+          <w:rFonts w:ascii="Times New Roman" w:hAnsi="Times New Roman" w:cs="Times New Roman"/>
+          <w:sz w:val="24"/>
+          <w:szCs w:val="24"/>
+        </w:rPr>
+        <w:t>По дисциплине «Языки программирования»</w:t>
+      </w:r>
+    </w:p>
+    <w:p>
+      <w:pPr>
+        <w:jc w:val="center"/>
+        <w:rPr>
+          <w:rFonts w:ascii="Times New Roman" w:hAnsi="Times New Roman" w:cs="Times New Roman"/>
+          <w:sz w:val="24"/>
+          <w:szCs w:val="24"/>
+        </w:rPr>
+      </w:pPr>
+      <w:r>
+        <w:rPr>
+          <w:rFonts w:ascii="Times New Roman" w:hAnsi="Times New Roman" w:cs="Times New Roman"/>
+          <w:sz w:val="24"/>
+          <w:szCs w:val="24"/>
+        </w:rPr>
+        <w:t>ВАРИАНТ 9</w:t>
+      </w:r>
+    </w:p>
+    <w:p>
+      <w:pPr>
+        <w:jc w:val="center"/>
+        <w:rPr>
+          <w:rFonts w:ascii="Times New Roman" w:hAnsi="Times New Roman" w:cs="Times New Roman"/>
+          <w:sz w:val="24"/>
+          <w:szCs w:val="24"/>
+        </w:rPr>
+      </w:pPr>
+    </w:p>
+    <w:p>
+      <w:pPr>
+        <w:rPr>
+          <w:rFonts w:ascii="Times New Roman" w:hAnsi="Times New Roman" w:cs="Times New Roman"/>
+          <w:sz w:val="24"/>
+          <w:szCs w:val="24"/>
+        </w:rPr>
+      </w:pPr>
+    </w:p>
+    <w:p>
+      <w:pPr>
+        <w:jc w:val="right"/>
+        <w:rPr>
+          <w:rFonts w:ascii="Times New Roman" w:hAnsi="Times New Roman" w:cs="Times New Roman"/>
+          <w:sz w:val="24"/>
+          <w:szCs w:val="24"/>
+        </w:rPr>
+      </w:pPr>
+      <w:r>
+        <w:rPr>
+          <w:rFonts w:ascii="Times New Roman" w:hAnsi="Times New Roman" w:cs="Times New Roman"/>
+          <w:sz w:val="24"/>
+          <w:szCs w:val="24"/>
+        </w:rPr>
+        <w:t>Выполнил</w:t>
+      </w:r>
+      <w:r>
+        <w:rPr>
+          <w:rFonts w:ascii="Times New Roman" w:hAnsi="Times New Roman" w:cs="Times New Roman"/>
+          <w:sz w:val="24"/>
+          <w:szCs w:val="24"/>
+          <w:lang w:val="en-US"/>
+        </w:rPr>
+        <w:t xml:space="preserve">: </w:t>
+      </w:r>
+      <w:r>
+        <w:rPr>
+          <w:rFonts w:ascii="Times New Roman" w:hAnsi="Times New Roman" w:cs="Times New Roman"/>
+          <w:sz w:val="24"/>
+          <w:szCs w:val="24"/>
+        </w:rPr>
+        <w:t>ст. гр. ТКИ-141</w:t>
+      </w:r>
+    </w:p>
+    <w:p>
+      <w:pPr>
+        <w:jc w:val="right"/>
+        <w:rPr>
+          <w:rFonts w:ascii="Times New Roman" w:hAnsi="Times New Roman" w:cs="Times New Roman"/>
+          <w:sz w:val="24"/>
+          <w:szCs w:val="24"/>
+        </w:rPr>
+      </w:pPr>
+      <w:r>
+        <w:rPr>
+          <w:rFonts w:ascii="Times New Roman" w:hAnsi="Times New Roman" w:cs="Times New Roman"/>
+          <w:sz w:val="24"/>
+          <w:szCs w:val="24"/>
+        </w:rPr>
+        <w:t xml:space="preserve">Ткачев Вадим Евгеньевич </w:t>
+      </w:r>
+    </w:p>
+    <w:p>
+      <w:pPr>
+        <w:jc w:val="right"/>
+        <w:rPr>
+          <w:rFonts w:ascii="Times New Roman" w:hAnsi="Times New Roman" w:cs="Times New Roman"/>
+          <w:sz w:val="24"/>
+          <w:szCs w:val="24"/>
+        </w:rPr>
+      </w:pPr>
+      <w:r>
+        <w:rPr>
+          <w:rFonts w:ascii="Times New Roman" w:hAnsi="Times New Roman" w:cs="Times New Roman"/>
+          <w:sz w:val="24"/>
+          <w:szCs w:val="24"/>
+        </w:rPr>
+        <w:t>Проверил</w:t>
+      </w:r>
+      <w:r>
+        <w:rPr>
+          <w:rFonts w:ascii="Times New Roman" w:hAnsi="Times New Roman" w:cs="Times New Roman"/>
+          <w:sz w:val="24"/>
+          <w:szCs w:val="24"/>
         </w:rPr>
         <w:t>:</w:t>
+      </w:r>
+      <w:r>
+        <w:rPr>
+          <w:rFonts w:ascii="Times New Roman" w:hAnsi="Times New Roman" w:cs="Times New Roman"/>
+          <w:sz w:val="24"/>
+          <w:szCs w:val="24"/>
+        </w:rPr>
+        <w:t xml:space="preserve"> к.т.н., доц. Васильева М. А.</w:t>
+      </w:r>
+    </w:p>
+    <w:p>
+      <w:pPr>
+        <w:jc w:val="right"/>
+        <w:rPr>
+          <w:rFonts w:ascii="Times New Roman" w:hAnsi="Times New Roman" w:cs="Times New Roman"/>
+          <w:sz w:val="24"/>
+          <w:szCs w:val="24"/>
+        </w:rPr>
+      </w:pPr>
+      <w:r>
+        <w:rPr>
+          <w:rFonts w:ascii="Times New Roman" w:hAnsi="Times New Roman" w:cs="Times New Roman"/>
+          <w:sz w:val="24"/>
+          <w:szCs w:val="24"/>
+        </w:rPr>
+        <w:t>(Проверил</w:t>
+      </w:r>
+      <w:r>
+        <w:rPr>
+          <w:rFonts w:ascii="Times New Roman" w:hAnsi="Times New Roman" w:cs="Times New Roman"/>
+          <w:sz w:val="24"/>
+          <w:szCs w:val="24"/>
+        </w:rPr>
+        <w:t xml:space="preserve">: </w:t>
+      </w:r>
+      <w:r>
+        <w:rPr>
+          <w:rFonts w:ascii="Times New Roman" w:hAnsi="Times New Roman" w:cs="Times New Roman"/>
+          <w:sz w:val="24"/>
+          <w:szCs w:val="24"/>
+        </w:rPr>
+        <w:t>к.т.н., доц. Балакина Е. П.)</w:t>
+      </w:r>
+    </w:p>
+    <w:p>
+      <w:pPr>
+        <w:jc w:val="right"/>
+        <w:rPr>
+          <w:rFonts w:ascii="Times New Roman" w:hAnsi="Times New Roman" w:cs="Times New Roman"/>
+          <w:sz w:val="24"/>
+          <w:szCs w:val="24"/>
+        </w:rPr>
+      </w:pPr>
+    </w:p>
+    <w:p>
+      <w:pPr>
+        <w:jc w:val="right"/>
+        <w:rPr>
+          <w:rFonts w:ascii="Times New Roman" w:hAnsi="Times New Roman" w:cs="Times New Roman"/>
+          <w:sz w:val="24"/>
+          <w:szCs w:val="24"/>
+        </w:rPr>
+      </w:pPr>
+    </w:p>
+    <w:p>
+      <w:pPr>
+        <w:jc w:val="center"/>
+        <w:rPr>
+          <w:rFonts w:ascii="Times New Roman" w:hAnsi="Times New Roman" w:cs="Times New Roman"/>
+          <w:sz w:val="24"/>
+          <w:szCs w:val="24"/>
+        </w:rPr>
+      </w:pPr>
+      <w:r>
+        <w:rPr>
+          <w:rFonts w:ascii="Times New Roman" w:hAnsi="Times New Roman" w:cs="Times New Roman"/>
+          <w:sz w:val="24"/>
+          <w:szCs w:val="24"/>
+        </w:rPr>
+        <w:t>Москва 2024</w:t>
+      </w:r>
+    </w:p>
+    <w:p>
+      <w:pPr>
+        <w:jc w:val="center"/>
+        <w:rPr>
+          <w:rFonts w:ascii="Times New Roman" w:hAnsi="Times New Roman" w:cs="Times New Roman"/>
+          <w:sz w:val="24"/>
+          <w:szCs w:val="24"/>
+        </w:rPr>
+      </w:pPr>
+    </w:p>
+    <w:p>
+      <w:pPr>
+        <w:rPr>
+          <w:rFonts w:ascii="Times New Roman" w:hAnsi="Times New Roman" w:cs="Times New Roman"/>
+          <w:sz w:val="24"/>
+          <w:szCs w:val="24"/>
+        </w:rPr>
+      </w:pPr>
+    </w:p>
+    <w:p/>
+    <w:p/>
+    <w:p/>
+    <w:p/>
+    <w:p/>
+    <w:p/>
+    <w:p>
+      <w:pPr>
+        <w:jc w:val="center"/>
+        <w:rPr>
+          <w:rFonts w:ascii="Times New Roman" w:hAnsi="Times New Roman" w:cs="Times New Roman"/>
+          <w:b/>
+          <w:bCs/>
+          <w:sz w:val="36"/>
+          <w:szCs w:val="36"/>
+        </w:rPr>
+      </w:pPr>
+      <w:r>
+        <w:rPr>
+          <w:rFonts w:ascii="Times New Roman" w:hAnsi="Times New Roman" w:cs="Times New Roman"/>
+          <w:b/>
+          <w:bCs/>
+          <w:sz w:val="36"/>
+          <w:szCs w:val="36"/>
+        </w:rPr>
+        <w:lastRenderedPageBreak/>
+        <w:t>1 ФОРМУЛИРОВКА ЗАДАНИЯ</w:t>
+      </w:r>
+    </w:p>
+    <w:p>
+      <w:pPr>
+        <w:rPr>
+          <w:rFonts w:ascii="Times New Roman" w:hAnsi="Times New Roman" w:cs="Times New Roman"/>
+        </w:rPr>
+      </w:pPr>
+      <w:r>
+        <w:rPr>
+          <w:rFonts w:ascii="Times New Roman" w:hAnsi="Times New Roman" w:cs="Times New Roman"/>
+        </w:rPr>
+        <w:tab/>
+        <w:t>Создать консольное приложение, вычисляющее значения переменных по представленным в таблице формулам (Таблица 1). Расчёт примера осуществить по заданным константам. Вывести на экран значения исходных данных, а также результат вычислений. Дополнить свой отчет блок схемой алгоритма.</w:t>
+      </w:r>
+    </w:p>
+    <w:p>
+      <w:pPr>
+        <w:rPr>
+          <w:rFonts w:ascii="Times New Roman" w:hAnsi="Times New Roman" w:cs="Times New Roman"/>
+        </w:rPr>
+      </w:pPr>
+      <w:r>
+        <w:rPr>
+          <w:rFonts w:ascii="Times New Roman" w:hAnsi="Times New Roman" w:cs="Times New Roman"/>
+        </w:rPr>
+        <w:t>Таблица 1 – Исходные данные</w:t>
       </w:r>
     </w:p>
     <w:p>
@@ -84,47 +520,122 @@
       <w:r>
         <w:tab/>
       </w:r>
-      <w:r>
-        <w:t xml:space="preserve">Блок схема основного алгоритма представлена ниже (Рисунок 1). Блок схема </w:t>
+    </w:p>
+    <w:p/>
+    <w:p/>
+    <w:p/>
+    <w:p/>
+    <w:p/>
+    <w:p/>
+    <w:p/>
+    <w:p/>
+    <w:p/>
+    <w:p/>
+    <w:p/>
+    <w:p/>
+    <w:p/>
+    <w:p/>
+    <w:p/>
+    <w:p/>
+    <w:p/>
+    <w:p/>
+    <w:p/>
+    <w:p/>
+    <w:p/>
+    <w:p/>
+    <w:p/>
+    <w:p/>
+    <w:p>
+      <w:pPr>
+        <w:jc w:val="center"/>
+        <w:rPr>
+          <w:rFonts w:ascii="Times New Roman" w:hAnsi="Times New Roman" w:cs="Times New Roman"/>
+          <w:b/>
+          <w:bCs/>
+          <w:sz w:val="36"/>
+          <w:szCs w:val="36"/>
+        </w:rPr>
+      </w:pPr>
+      <w:r>
+        <w:rPr>
+          <w:rFonts w:ascii="Times New Roman" w:hAnsi="Times New Roman" w:cs="Times New Roman"/>
+          <w:b/>
+          <w:bCs/>
+          <w:sz w:val="36"/>
+          <w:szCs w:val="36"/>
+        </w:rPr>
+        <w:lastRenderedPageBreak/>
+        <w:t>2 БЛОК-СХЕМА АЛГОРИТМА</w:t>
       </w:r>
     </w:p>
     <w:p>
-      <w:r>
+      <w:pPr>
+        <w:ind w:firstLine="708"/>
+        <w:rPr>
+          <w:rFonts w:ascii="Times New Roman" w:hAnsi="Times New Roman" w:cs="Times New Roman"/>
+        </w:rPr>
+      </w:pPr>
+      <w:r>
+        <w:rPr>
+          <w:rFonts w:ascii="Times New Roman" w:hAnsi="Times New Roman" w:cs="Times New Roman"/>
+        </w:rPr>
+        <w:t xml:space="preserve">Блок схема основного алгоритма представлена ниже (Рисунок 1). Блок схема </w:t>
+      </w:r>
+    </w:p>
+    <w:p>
+      <w:pPr>
+        <w:rPr>
+          <w:rFonts w:ascii="Times New Roman" w:hAnsi="Times New Roman" w:cs="Times New Roman"/>
+        </w:rPr>
+      </w:pPr>
+      <w:r>
+        <w:rPr>
+          <w:rFonts w:ascii="Times New Roman" w:hAnsi="Times New Roman" w:cs="Times New Roman"/>
+        </w:rPr>
         <w:t xml:space="preserve">функция расчета значений </w:t>
       </w:r>
       <w:r>
         <w:rPr>
+          <w:rFonts w:ascii="Times New Roman" w:hAnsi="Times New Roman" w:cs="Times New Roman"/>
           <w:lang w:val="en-US"/>
         </w:rPr>
         <w:t>a</w:t>
       </w:r>
       <w:r>
-        <w:t xml:space="preserve"> </w:t>
-      </w:r>
-      <w:r>
-        <w:t xml:space="preserve">и </w:t>
-      </w:r>
-      <w:r>
-        <w:rPr>
+        <w:rPr>
+          <w:rFonts w:ascii="Times New Roman" w:hAnsi="Times New Roman" w:cs="Times New Roman"/>
+        </w:rPr>
+        <w:t xml:space="preserve"> и </w:t>
+      </w:r>
+      <w:r>
+        <w:rPr>
+          <w:rFonts w:ascii="Times New Roman" w:hAnsi="Times New Roman" w:cs="Times New Roman"/>
           <w:lang w:val="en-US"/>
         </w:rPr>
         <w:t>b</w:t>
       </w:r>
       <w:r>
-        <w:t xml:space="preserve"> </w:t>
-      </w:r>
-      <w:r>
-        <w:t>представлены (Рисунок 2).</w:t>
+        <w:rPr>
+          <w:rFonts w:ascii="Times New Roman" w:hAnsi="Times New Roman" w:cs="Times New Roman"/>
+        </w:rPr>
+        <w:t xml:space="preserve"> представлены (Рисунок 2).</w:t>
       </w:r>
     </w:p>
-    <w:p/>
     <w:p>
+      <w:pPr>
+        <w:rPr>
+          <w:rFonts w:ascii="Times New Roman" w:hAnsi="Times New Roman" w:cs="Times New Roman"/>
+          <w:lang w:val="en-US"/>
+        </w:rPr>
+      </w:pPr>
+    </w:p>
+    <w:p>
       <w:r>
         <w:rPr>
           <w:noProof/>
         </w:rPr>
         <w:drawing>
-          <wp:inline distT="0" distB="0" distL="0" distR="0" wp14:anchorId="4F58C621" wp14:editId="18EAAE0C">
+          <wp:inline distT="0" distB="0" distL="0" distR="0" wp14:anchorId="4F58C621" wp14:editId="2E4F5064">
             <wp:extent cx="5553075" cy="3705225"/>
             <wp:effectExtent l="0" t="0" r="0" b="9525"/>
             <wp:docPr id="3" name="Схема 3"/>
@@ -153,7 +664,7 @@
           <w:noProof/>
         </w:rPr>
         <w:drawing>
-          <wp:inline distT="0" distB="0" distL="0" distR="0" wp14:anchorId="4B661D22" wp14:editId="4EF3FC59">
+          <wp:inline distT="0" distB="0" distL="0" distR="0" wp14:anchorId="4B661D22" wp14:editId="3C7E0434">
             <wp:extent cx="2552700" cy="2752725"/>
             <wp:effectExtent l="0" t="0" r="0" b="9525"/>
             <wp:docPr id="4" name="Схема 4"/>
@@ -171,7 +682,7 @@
           <w:noProof/>
         </w:rPr>
         <w:drawing>
-          <wp:inline distT="0" distB="0" distL="0" distR="0" wp14:anchorId="4C0FF3D5" wp14:editId="73834828">
+          <wp:inline distT="0" distB="0" distL="0" distR="0" wp14:anchorId="4C0FF3D5" wp14:editId="0C1AA752">
             <wp:extent cx="3333750" cy="2762250"/>
             <wp:effectExtent l="0" t="0" r="0" b="19050"/>
             <wp:docPr id="7" name="Схема 7"/>
@@ -186,24 +697,34 @@
       </w:r>
     </w:p>
     <w:p>
-      <w:r>
-        <w:lastRenderedPageBreak/>
+      <w:pPr>
+        <w:jc w:val="center"/>
+        <w:rPr>
+          <w:rFonts w:ascii="Times New Roman" w:hAnsi="Times New Roman" w:cs="Times New Roman"/>
+        </w:rPr>
+      </w:pPr>
+      <w:r>
+        <w:rPr>
+          <w:rFonts w:ascii="Times New Roman" w:hAnsi="Times New Roman" w:cs="Times New Roman"/>
+        </w:rPr>
         <w:t xml:space="preserve">Рисунок 2 – Блок схемы для вычисления </w:t>
       </w:r>
       <w:r>
         <w:rPr>
+          <w:rFonts w:ascii="Times New Roman" w:hAnsi="Times New Roman" w:cs="Times New Roman"/>
           <w:lang w:val="en-US"/>
         </w:rPr>
         <w:t>a</w:t>
       </w:r>
       <w:r>
-        <w:t xml:space="preserve"> </w:t>
-      </w:r>
-      <w:r>
-        <w:t xml:space="preserve">и </w:t>
-      </w:r>
-      <w:r>
-        <w:rPr>
+        <w:rPr>
+          <w:rFonts w:ascii="Times New Roman" w:hAnsi="Times New Roman" w:cs="Times New Roman"/>
+        </w:rPr>
+        <w:t xml:space="preserve"> и </w:t>
+      </w:r>
+      <w:r>
+        <w:rPr>
+          <w:rFonts w:ascii="Times New Roman" w:hAnsi="Times New Roman" w:cs="Times New Roman"/>
           <w:lang w:val="en-US"/>
         </w:rPr>
         <w:t>b</w:t>
@@ -213,20 +734,46 @@
     <w:p/>
     <w:p/>
     <w:p>
-      <w:r>
-        <w:t xml:space="preserve">Текст программы на языке </w:t>
-      </w:r>
-      <w:r>
-        <w:rPr>
-          <w:lang w:val="en-US"/>
-        </w:rPr>
-        <w:t>C</w:t>
-      </w:r>
-      <w:r>
-        <w:t xml:space="preserve"> </w:t>
-      </w:r>
-      <w:r>
-        <w:t>задание 1.1</w:t>
+      <w:pPr>
+        <w:jc w:val="center"/>
+        <w:rPr>
+          <w:rFonts w:ascii="Times New Roman" w:hAnsi="Times New Roman" w:cs="Times New Roman"/>
+          <w:b/>
+          <w:bCs/>
+          <w:sz w:val="36"/>
+          <w:szCs w:val="36"/>
+        </w:rPr>
+      </w:pPr>
+      <w:r>
+        <w:rPr>
+          <w:rFonts w:ascii="Times New Roman" w:hAnsi="Times New Roman" w:cs="Times New Roman"/>
+          <w:b/>
+          <w:bCs/>
+          <w:sz w:val="36"/>
+          <w:szCs w:val="36"/>
+        </w:rPr>
+        <w:lastRenderedPageBreak/>
+        <w:t xml:space="preserve">3 </w:t>
+      </w:r>
+      <w:r>
+        <w:rPr>
+          <w:rFonts w:ascii="Times New Roman" w:hAnsi="Times New Roman" w:cs="Times New Roman"/>
+          <w:b/>
+          <w:bCs/>
+          <w:sz w:val="36"/>
+          <w:szCs w:val="36"/>
+        </w:rPr>
+        <w:t>Т</w:t>
+      </w:r>
+      <w:r>
+        <w:rPr>
+          <w:rFonts w:ascii="Times New Roman" w:hAnsi="Times New Roman" w:cs="Times New Roman"/>
+          <w:b/>
+          <w:bCs/>
+          <w:sz w:val="36"/>
+          <w:szCs w:val="36"/>
+        </w:rPr>
+        <w:t>ЕКСТ ПРОГРАММЫ НА ЯЗЫКЕ С</w:t>
       </w:r>
     </w:p>
     <w:p>
@@ -275,7 +822,31 @@
           <w:highlight w:val="white"/>
           <w:lang w:val="en-US"/>
         </w:rPr>
-        <w:t>&lt;stdio.h&gt;</w:t>
+        <w:t>&lt;</w:t>
+      </w:r>
+      <w:proofErr w:type="spellStart"/>
+      <w:r>
+        <w:rPr>
+          <w:rFonts w:ascii="Cascadia Mono" w:hAnsi="Cascadia Mono" w:cs="Cascadia Mono"/>
+          <w:color w:val="A31515"/>
+          <w:sz w:val="19"/>
+          <w:szCs w:val="19"/>
+          <w:highlight w:val="white"/>
+          <w:lang w:val="en-US"/>
+        </w:rPr>
+        <w:t>stdio.h</w:t>
+      </w:r>
+      <w:proofErr w:type="spellEnd"/>
+      <w:r>
+        <w:rPr>
+          <w:rFonts w:ascii="Cascadia Mono" w:hAnsi="Cascadia Mono" w:cs="Cascadia Mono"/>
+          <w:color w:val="A31515"/>
+          <w:sz w:val="19"/>
+          <w:szCs w:val="19"/>
+          <w:highlight w:val="white"/>
+          <w:lang w:val="en-US"/>
+        </w:rPr>
+        <w:t>&gt;</w:t>
       </w:r>
     </w:p>
     <w:p>
@@ -324,7 +895,31 @@
           <w:highlight w:val="white"/>
           <w:lang w:val="en-US"/>
         </w:rPr>
-        <w:t>&lt;math.h&gt;</w:t>
+        <w:t>&lt;</w:t>
+      </w:r>
+      <w:proofErr w:type="spellStart"/>
+      <w:r>
+        <w:rPr>
+          <w:rFonts w:ascii="Cascadia Mono" w:hAnsi="Cascadia Mono" w:cs="Cascadia Mono"/>
+          <w:color w:val="A31515"/>
+          <w:sz w:val="19"/>
+          <w:szCs w:val="19"/>
+          <w:highlight w:val="white"/>
+          <w:lang w:val="en-US"/>
+        </w:rPr>
+        <w:t>math.h</w:t>
+      </w:r>
+      <w:proofErr w:type="spellEnd"/>
+      <w:r>
+        <w:rPr>
+          <w:rFonts w:ascii="Cascadia Mono" w:hAnsi="Cascadia Mono" w:cs="Cascadia Mono"/>
+          <w:color w:val="A31515"/>
+          <w:sz w:val="19"/>
+          <w:szCs w:val="19"/>
+          <w:highlight w:val="white"/>
+          <w:lang w:val="en-US"/>
+        </w:rPr>
+        <w:t>&gt;</w:t>
       </w:r>
     </w:p>
     <w:p>
@@ -609,8 +1204,45 @@
           <w:highlight w:val="white"/>
           <w:lang w:val="en-US"/>
         </w:rPr>
-        <w:t xml:space="preserve"> get_a(</w:t>
-      </w:r>
+        <w:t xml:space="preserve"> </w:t>
+      </w:r>
+      <w:proofErr w:type="spellStart"/>
+      <w:r>
+        <w:rPr>
+          <w:rFonts w:ascii="Cascadia Mono" w:hAnsi="Cascadia Mono" w:cs="Cascadia Mono"/>
+          <w:color w:val="000000"/>
+          <w:sz w:val="19"/>
+          <w:szCs w:val="19"/>
+          <w:highlight w:val="white"/>
+          <w:lang w:val="en-US"/>
+        </w:rPr>
+        <w:t>get_</w:t>
+      </w:r>
+      <w:proofErr w:type="gramStart"/>
+      <w:r>
+        <w:rPr>
+          <w:rFonts w:ascii="Cascadia Mono" w:hAnsi="Cascadia Mono" w:cs="Cascadia Mono"/>
+          <w:color w:val="000000"/>
+          <w:sz w:val="19"/>
+          <w:szCs w:val="19"/>
+          <w:highlight w:val="white"/>
+          <w:lang w:val="en-US"/>
+        </w:rPr>
+        <w:t>a</w:t>
+      </w:r>
+      <w:proofErr w:type="spellEnd"/>
+      <w:r>
+        <w:rPr>
+          <w:rFonts w:ascii="Cascadia Mono" w:hAnsi="Cascadia Mono" w:cs="Cascadia Mono"/>
+          <w:color w:val="000000"/>
+          <w:sz w:val="19"/>
+          <w:szCs w:val="19"/>
+          <w:highlight w:val="white"/>
+          <w:lang w:val="en-US"/>
+        </w:rPr>
+        <w:t>(</w:t>
+      </w:r>
+      <w:proofErr w:type="gramEnd"/>
       <w:r>
         <w:rPr>
           <w:rFonts w:ascii="Cascadia Mono" w:hAnsi="Cascadia Mono" w:cs="Cascadia Mono"/>
@@ -1026,8 +1658,45 @@
           <w:highlight w:val="white"/>
           <w:lang w:val="en-US"/>
         </w:rPr>
-        <w:t xml:space="preserve"> get_b(</w:t>
-      </w:r>
+        <w:t xml:space="preserve"> </w:t>
+      </w:r>
+      <w:proofErr w:type="spellStart"/>
+      <w:r>
+        <w:rPr>
+          <w:rFonts w:ascii="Cascadia Mono" w:hAnsi="Cascadia Mono" w:cs="Cascadia Mono"/>
+          <w:color w:val="000000"/>
+          <w:sz w:val="19"/>
+          <w:szCs w:val="19"/>
+          <w:highlight w:val="white"/>
+          <w:lang w:val="en-US"/>
+        </w:rPr>
+        <w:t>get_</w:t>
+      </w:r>
+      <w:proofErr w:type="gramStart"/>
+      <w:r>
+        <w:rPr>
+          <w:rFonts w:ascii="Cascadia Mono" w:hAnsi="Cascadia Mono" w:cs="Cascadia Mono"/>
+          <w:color w:val="000000"/>
+          <w:sz w:val="19"/>
+          <w:szCs w:val="19"/>
+          <w:highlight w:val="white"/>
+          <w:lang w:val="en-US"/>
+        </w:rPr>
+        <w:t>b</w:t>
+      </w:r>
+      <w:proofErr w:type="spellEnd"/>
+      <w:r>
+        <w:rPr>
+          <w:rFonts w:ascii="Cascadia Mono" w:hAnsi="Cascadia Mono" w:cs="Cascadia Mono"/>
+          <w:color w:val="000000"/>
+          <w:sz w:val="19"/>
+          <w:szCs w:val="19"/>
+          <w:highlight w:val="white"/>
+          <w:lang w:val="en-US"/>
+        </w:rPr>
+        <w:t>(</w:t>
+      </w:r>
+      <w:proofErr w:type="gramEnd"/>
       <w:r>
         <w:rPr>
           <w:rFonts w:ascii="Cascadia Mono" w:hAnsi="Cascadia Mono" w:cs="Cascadia Mono"/>
@@ -1249,7 +1918,29 @@
           <w:szCs w:val="19"/>
           <w:highlight w:val="white"/>
         </w:rPr>
-        <w:t xml:space="preserve"> * @return Возвращает в случае успеха.</w:t>
+        <w:t xml:space="preserve"> * @</w:t>
+      </w:r>
+      <w:proofErr w:type="gramStart"/>
+      <w:r>
+        <w:rPr>
+          <w:rFonts w:ascii="Cascadia Mono" w:hAnsi="Cascadia Mono" w:cs="Cascadia Mono"/>
+          <w:color w:val="008000"/>
+          <w:sz w:val="19"/>
+          <w:szCs w:val="19"/>
+          <w:highlight w:val="white"/>
+        </w:rPr>
+        <w:t>return Возвращает</w:t>
+      </w:r>
+      <w:proofErr w:type="gramEnd"/>
+      <w:r>
+        <w:rPr>
+          <w:rFonts w:ascii="Cascadia Mono" w:hAnsi="Cascadia Mono" w:cs="Cascadia Mono"/>
+          <w:color w:val="008000"/>
+          <w:sz w:val="19"/>
+          <w:szCs w:val="19"/>
+          <w:highlight w:val="white"/>
+        </w:rPr>
+        <w:t xml:space="preserve"> в случае успеха.</w:t>
       </w:r>
     </w:p>
     <w:p>
@@ -1314,7 +2005,31 @@
           <w:highlight w:val="white"/>
           <w:lang w:val="en-US"/>
         </w:rPr>
-        <w:t xml:space="preserve"> main() {</w:t>
+        <w:t xml:space="preserve"> </w:t>
+      </w:r>
+      <w:proofErr w:type="gramStart"/>
+      <w:r>
+        <w:rPr>
+          <w:rFonts w:ascii="Cascadia Mono" w:hAnsi="Cascadia Mono" w:cs="Cascadia Mono"/>
+          <w:color w:val="000000"/>
+          <w:sz w:val="19"/>
+          <w:szCs w:val="19"/>
+          <w:highlight w:val="white"/>
+          <w:lang w:val="en-US"/>
+        </w:rPr>
+        <w:t>main(</w:t>
+      </w:r>
+      <w:proofErr w:type="gramEnd"/>
+      <w:r>
+        <w:rPr>
+          <w:rFonts w:ascii="Cascadia Mono" w:hAnsi="Cascadia Mono" w:cs="Cascadia Mono"/>
+          <w:color w:val="000000"/>
+          <w:sz w:val="19"/>
+          <w:szCs w:val="19"/>
+          <w:highlight w:val="white"/>
+          <w:lang w:val="en-US"/>
+        </w:rPr>
+        <w:t>) {</w:t>
       </w:r>
     </w:p>
     <w:p>
@@ -1592,7 +2307,55 @@
           <w:highlight w:val="white"/>
           <w:lang w:val="en-US"/>
         </w:rPr>
-        <w:t xml:space="preserve"> a = get_a(x, y, z);</w:t>
+        <w:t xml:space="preserve"> a = </w:t>
+      </w:r>
+      <w:proofErr w:type="spellStart"/>
+      <w:r>
+        <w:rPr>
+          <w:rFonts w:ascii="Cascadia Mono" w:hAnsi="Cascadia Mono" w:cs="Cascadia Mono"/>
+          <w:color w:val="000000"/>
+          <w:sz w:val="19"/>
+          <w:szCs w:val="19"/>
+          <w:highlight w:val="white"/>
+          <w:lang w:val="en-US"/>
+        </w:rPr>
+        <w:t>get_</w:t>
+      </w:r>
+      <w:proofErr w:type="gramStart"/>
+      <w:r>
+        <w:rPr>
+          <w:rFonts w:ascii="Cascadia Mono" w:hAnsi="Cascadia Mono" w:cs="Cascadia Mono"/>
+          <w:color w:val="000000"/>
+          <w:sz w:val="19"/>
+          <w:szCs w:val="19"/>
+          <w:highlight w:val="white"/>
+          <w:lang w:val="en-US"/>
+        </w:rPr>
+        <w:t>a</w:t>
+      </w:r>
+      <w:proofErr w:type="spellEnd"/>
+      <w:r>
+        <w:rPr>
+          <w:rFonts w:ascii="Cascadia Mono" w:hAnsi="Cascadia Mono" w:cs="Cascadia Mono"/>
+          <w:color w:val="000000"/>
+          <w:sz w:val="19"/>
+          <w:szCs w:val="19"/>
+          <w:highlight w:val="white"/>
+          <w:lang w:val="en-US"/>
+        </w:rPr>
+        <w:t>(</w:t>
+      </w:r>
+      <w:proofErr w:type="gramEnd"/>
+      <w:r>
+        <w:rPr>
+          <w:rFonts w:ascii="Cascadia Mono" w:hAnsi="Cascadia Mono" w:cs="Cascadia Mono"/>
+          <w:color w:val="000000"/>
+          <w:sz w:val="19"/>
+          <w:szCs w:val="19"/>
+          <w:highlight w:val="white"/>
+          <w:lang w:val="en-US"/>
+        </w:rPr>
+        <w:t>x, y, z);</w:t>
       </w:r>
     </w:p>
     <w:p>
@@ -1641,7 +2404,55 @@
           <w:highlight w:val="white"/>
           <w:lang w:val="en-US"/>
         </w:rPr>
-        <w:t xml:space="preserve"> b = get_b(x, y, z);</w:t>
+        <w:t xml:space="preserve"> b = </w:t>
+      </w:r>
+      <w:proofErr w:type="spellStart"/>
+      <w:r>
+        <w:rPr>
+          <w:rFonts w:ascii="Cascadia Mono" w:hAnsi="Cascadia Mono" w:cs="Cascadia Mono"/>
+          <w:color w:val="000000"/>
+          <w:sz w:val="19"/>
+          <w:szCs w:val="19"/>
+          <w:highlight w:val="white"/>
+          <w:lang w:val="en-US"/>
+        </w:rPr>
+        <w:t>get_</w:t>
+      </w:r>
+      <w:proofErr w:type="gramStart"/>
+      <w:r>
+        <w:rPr>
+          <w:rFonts w:ascii="Cascadia Mono" w:hAnsi="Cascadia Mono" w:cs="Cascadia Mono"/>
+          <w:color w:val="000000"/>
+          <w:sz w:val="19"/>
+          <w:szCs w:val="19"/>
+          <w:highlight w:val="white"/>
+          <w:lang w:val="en-US"/>
+        </w:rPr>
+        <w:t>b</w:t>
+      </w:r>
+      <w:proofErr w:type="spellEnd"/>
+      <w:r>
+        <w:rPr>
+          <w:rFonts w:ascii="Cascadia Mono" w:hAnsi="Cascadia Mono" w:cs="Cascadia Mono"/>
+          <w:color w:val="000000"/>
+          <w:sz w:val="19"/>
+          <w:szCs w:val="19"/>
+          <w:highlight w:val="white"/>
+          <w:lang w:val="en-US"/>
+        </w:rPr>
+        <w:t>(</w:t>
+      </w:r>
+      <w:proofErr w:type="gramEnd"/>
+      <w:r>
+        <w:rPr>
+          <w:rFonts w:ascii="Cascadia Mono" w:hAnsi="Cascadia Mono" w:cs="Cascadia Mono"/>
+          <w:color w:val="000000"/>
+          <w:sz w:val="19"/>
+          <w:szCs w:val="19"/>
+          <w:highlight w:val="white"/>
+          <w:lang w:val="en-US"/>
+        </w:rPr>
+        <w:t>x, y, z);</w:t>
       </w:r>
     </w:p>
     <w:p>
@@ -1685,8 +2496,33 @@
           <w:lang w:val="en-US"/>
         </w:rPr>
         <w:tab/>
-        <w:t>printf(</w:t>
-      </w:r>
+      </w:r>
+      <w:proofErr w:type="spellStart"/>
+      <w:proofErr w:type="gramStart"/>
+      <w:r>
+        <w:rPr>
+          <w:rFonts w:ascii="Cascadia Mono" w:hAnsi="Cascadia Mono" w:cs="Cascadia Mono"/>
+          <w:color w:val="000000"/>
+          <w:sz w:val="19"/>
+          <w:szCs w:val="19"/>
+          <w:highlight w:val="white"/>
+          <w:lang w:val="en-US"/>
+        </w:rPr>
+        <w:t>printf</w:t>
+      </w:r>
+      <w:proofErr w:type="spellEnd"/>
+      <w:r>
+        <w:rPr>
+          <w:rFonts w:ascii="Cascadia Mono" w:hAnsi="Cascadia Mono" w:cs="Cascadia Mono"/>
+          <w:color w:val="000000"/>
+          <w:sz w:val="19"/>
+          <w:szCs w:val="19"/>
+          <w:highlight w:val="white"/>
+          <w:lang w:val="en-US"/>
+        </w:rPr>
+        <w:t>(</w:t>
+      </w:r>
+      <w:proofErr w:type="gramEnd"/>
       <w:r>
         <w:rPr>
           <w:rFonts w:ascii="Cascadia Mono" w:hAnsi="Cascadia Mono" w:cs="Cascadia Mono"/>
@@ -1718,7 +2554,31 @@
           <w:highlight w:val="white"/>
           <w:lang w:val="en-US"/>
         </w:rPr>
-        <w:t>\nb = %f"</w:t>
+        <w:t>\</w:t>
+      </w:r>
+      <w:proofErr w:type="spellStart"/>
+      <w:r>
+        <w:rPr>
+          <w:rFonts w:ascii="Cascadia Mono" w:hAnsi="Cascadia Mono" w:cs="Cascadia Mono"/>
+          <w:color w:val="A31515"/>
+          <w:sz w:val="19"/>
+          <w:szCs w:val="19"/>
+          <w:highlight w:val="white"/>
+          <w:lang w:val="en-US"/>
+        </w:rPr>
+        <w:t>nb</w:t>
+      </w:r>
+      <w:proofErr w:type="spellEnd"/>
+      <w:r>
+        <w:rPr>
+          <w:rFonts w:ascii="Cascadia Mono" w:hAnsi="Cascadia Mono" w:cs="Cascadia Mono"/>
+          <w:color w:val="A31515"/>
+          <w:sz w:val="19"/>
+          <w:szCs w:val="19"/>
+          <w:highlight w:val="white"/>
+          <w:lang w:val="en-US"/>
+        </w:rPr>
+        <w:t xml:space="preserve"> = %f"</w:t>
       </w:r>
       <w:r>
         <w:rPr>
@@ -1859,8 +2719,45 @@
           <w:highlight w:val="white"/>
           <w:lang w:val="en-US"/>
         </w:rPr>
-        <w:t xml:space="preserve"> get_a(</w:t>
-      </w:r>
+        <w:t xml:space="preserve"> </w:t>
+      </w:r>
+      <w:proofErr w:type="spellStart"/>
+      <w:r>
+        <w:rPr>
+          <w:rFonts w:ascii="Cascadia Mono" w:hAnsi="Cascadia Mono" w:cs="Cascadia Mono"/>
+          <w:color w:val="000000"/>
+          <w:sz w:val="19"/>
+          <w:szCs w:val="19"/>
+          <w:highlight w:val="white"/>
+          <w:lang w:val="en-US"/>
+        </w:rPr>
+        <w:t>get_</w:t>
+      </w:r>
+      <w:proofErr w:type="gramStart"/>
+      <w:r>
+        <w:rPr>
+          <w:rFonts w:ascii="Cascadia Mono" w:hAnsi="Cascadia Mono" w:cs="Cascadia Mono"/>
+          <w:color w:val="000000"/>
+          <w:sz w:val="19"/>
+          <w:szCs w:val="19"/>
+          <w:highlight w:val="white"/>
+          <w:lang w:val="en-US"/>
+        </w:rPr>
+        <w:t>a</w:t>
+      </w:r>
+      <w:proofErr w:type="spellEnd"/>
+      <w:r>
+        <w:rPr>
+          <w:rFonts w:ascii="Cascadia Mono" w:hAnsi="Cascadia Mono" w:cs="Cascadia Mono"/>
+          <w:color w:val="000000"/>
+          <w:sz w:val="19"/>
+          <w:szCs w:val="19"/>
+          <w:highlight w:val="white"/>
+          <w:lang w:val="en-US"/>
+        </w:rPr>
+        <w:t>(</w:t>
+      </w:r>
+      <w:proofErr w:type="gramEnd"/>
       <w:r>
         <w:rPr>
           <w:rFonts w:ascii="Cascadia Mono" w:hAnsi="Cascadia Mono" w:cs="Cascadia Mono"/>
@@ -2042,6 +2939,8 @@
         </w:rPr>
         <w:t xml:space="preserve"> </w:t>
       </w:r>
+      <w:proofErr w:type="spellStart"/>
+      <w:proofErr w:type="gramStart"/>
       <w:r>
         <w:rPr>
           <w:rFonts w:ascii="Cascadia Mono" w:hAnsi="Cascadia Mono" w:cs="Cascadia Mono"/>
@@ -2053,6 +2952,7 @@
         </w:rPr>
         <w:t>cbrt</w:t>
       </w:r>
+      <w:proofErr w:type="spellEnd"/>
       <w:r>
         <w:rPr>
           <w:rFonts w:ascii="Cascadia Mono" w:hAnsi="Cascadia Mono" w:cs="Cascadia Mono"/>
@@ -2064,6 +2964,7 @@
         </w:rPr>
         <w:t>(</w:t>
       </w:r>
+      <w:proofErr w:type="gramEnd"/>
       <w:r>
         <w:rPr>
           <w:rFonts w:ascii="Cascadia Mono" w:hAnsi="Cascadia Mono" w:cs="Cascadia Mono"/>
@@ -2259,8 +3160,45 @@
           <w:highlight w:val="white"/>
           <w:lang w:val="en-US"/>
         </w:rPr>
-        <w:t xml:space="preserve"> get_b(</w:t>
-      </w:r>
+        <w:t xml:space="preserve"> </w:t>
+      </w:r>
+      <w:proofErr w:type="spellStart"/>
+      <w:r>
+        <w:rPr>
+          <w:rFonts w:ascii="Cascadia Mono" w:hAnsi="Cascadia Mono" w:cs="Cascadia Mono"/>
+          <w:color w:val="000000"/>
+          <w:sz w:val="19"/>
+          <w:szCs w:val="19"/>
+          <w:highlight w:val="white"/>
+          <w:lang w:val="en-US"/>
+        </w:rPr>
+        <w:t>get_</w:t>
+      </w:r>
+      <w:proofErr w:type="gramStart"/>
+      <w:r>
+        <w:rPr>
+          <w:rFonts w:ascii="Cascadia Mono" w:hAnsi="Cascadia Mono" w:cs="Cascadia Mono"/>
+          <w:color w:val="000000"/>
+          <w:sz w:val="19"/>
+          <w:szCs w:val="19"/>
+          <w:highlight w:val="white"/>
+          <w:lang w:val="en-US"/>
+        </w:rPr>
+        <w:t>b</w:t>
+      </w:r>
+      <w:proofErr w:type="spellEnd"/>
+      <w:r>
+        <w:rPr>
+          <w:rFonts w:ascii="Cascadia Mono" w:hAnsi="Cascadia Mono" w:cs="Cascadia Mono"/>
+          <w:color w:val="000000"/>
+          <w:sz w:val="19"/>
+          <w:szCs w:val="19"/>
+          <w:highlight w:val="white"/>
+          <w:lang w:val="en-US"/>
+        </w:rPr>
+        <w:t>(</w:t>
+      </w:r>
+      <w:proofErr w:type="gramEnd"/>
       <w:r>
         <w:rPr>
           <w:rFonts w:ascii="Cascadia Mono" w:hAnsi="Cascadia Mono" w:cs="Cascadia Mono"/>
@@ -2462,8 +3400,21 @@
           <w:highlight w:val="white"/>
           <w:lang w:val="en-US"/>
         </w:rPr>
-        <w:t xml:space="preserve"> * cos(</w:t>
-      </w:r>
+        <w:t xml:space="preserve"> * </w:t>
+      </w:r>
+      <w:proofErr w:type="gramStart"/>
+      <w:r>
+        <w:rPr>
+          <w:rFonts w:ascii="Cascadia Mono" w:hAnsi="Cascadia Mono" w:cs="Cascadia Mono"/>
+          <w:color w:val="000000"/>
+          <w:sz w:val="19"/>
+          <w:szCs w:val="19"/>
+          <w:highlight w:val="white"/>
+          <w:lang w:val="en-US"/>
+        </w:rPr>
+        <w:t>cos(</w:t>
+      </w:r>
+      <w:proofErr w:type="gramEnd"/>
       <w:r>
         <w:rPr>
           <w:rFonts w:ascii="Cascadia Mono" w:hAnsi="Cascadia Mono" w:cs="Cascadia Mono"/>
@@ -2560,15 +3511,6 @@
           <w:szCs w:val="19"/>
         </w:rPr>
       </w:pPr>
-      <w:r>
-        <w:rPr>
-          <w:rFonts w:ascii="Cascadia Mono" w:hAnsi="Cascadia Mono" w:cs="Cascadia Mono"/>
-          <w:color w:val="000000"/>
-          <w:sz w:val="19"/>
-          <w:szCs w:val="19"/>
-        </w:rPr>
-        <w:t>Результаты выполнения программы 1.1</w:t>
-      </w:r>
     </w:p>
     <w:p>
       <w:pPr>
@@ -2579,44 +3521,192 @@
           <w:szCs w:val="19"/>
         </w:rPr>
       </w:pPr>
-      <w:r>
-        <w:rPr>
-          <w:rFonts w:ascii="Cascadia Mono" w:hAnsi="Cascadia Mono" w:cs="Cascadia Mono"/>
-          <w:color w:val="000000"/>
-          <w:sz w:val="19"/>
-          <w:szCs w:val="19"/>
+    </w:p>
+    <w:p>
+      <w:pPr>
+        <w:rPr>
+          <w:rFonts w:ascii="Cascadia Mono" w:hAnsi="Cascadia Mono" w:cs="Cascadia Mono"/>
+          <w:color w:val="000000"/>
+          <w:sz w:val="19"/>
+          <w:szCs w:val="19"/>
+        </w:rPr>
+      </w:pPr>
+    </w:p>
+    <w:p>
+      <w:pPr>
+        <w:rPr>
+          <w:rFonts w:ascii="Cascadia Mono" w:hAnsi="Cascadia Mono" w:cs="Cascadia Mono"/>
+          <w:color w:val="000000"/>
+          <w:sz w:val="19"/>
+          <w:szCs w:val="19"/>
+        </w:rPr>
+      </w:pPr>
+    </w:p>
+    <w:p>
+      <w:pPr>
+        <w:rPr>
+          <w:rFonts w:ascii="Cascadia Mono" w:hAnsi="Cascadia Mono" w:cs="Cascadia Mono"/>
+          <w:color w:val="000000"/>
+          <w:sz w:val="19"/>
+          <w:szCs w:val="19"/>
+        </w:rPr>
+      </w:pPr>
+    </w:p>
+    <w:p>
+      <w:pPr>
+        <w:rPr>
+          <w:rFonts w:ascii="Cascadia Mono" w:hAnsi="Cascadia Mono" w:cs="Cascadia Mono"/>
+          <w:color w:val="000000"/>
+          <w:sz w:val="19"/>
+          <w:szCs w:val="19"/>
+        </w:rPr>
+      </w:pPr>
+    </w:p>
+    <w:p>
+      <w:pPr>
+        <w:rPr>
+          <w:rFonts w:ascii="Cascadia Mono" w:hAnsi="Cascadia Mono" w:cs="Cascadia Mono"/>
+          <w:color w:val="000000"/>
+          <w:sz w:val="19"/>
+          <w:szCs w:val="19"/>
+        </w:rPr>
+      </w:pPr>
+    </w:p>
+    <w:p>
+      <w:pPr>
+        <w:rPr>
+          <w:rFonts w:ascii="Cascadia Mono" w:hAnsi="Cascadia Mono" w:cs="Cascadia Mono"/>
+          <w:color w:val="000000"/>
+          <w:sz w:val="19"/>
+          <w:szCs w:val="19"/>
+        </w:rPr>
+      </w:pPr>
+    </w:p>
+    <w:p>
+      <w:pPr>
+        <w:rPr>
+          <w:rFonts w:ascii="Cascadia Mono" w:hAnsi="Cascadia Mono" w:cs="Cascadia Mono"/>
+          <w:color w:val="000000"/>
+          <w:sz w:val="19"/>
+          <w:szCs w:val="19"/>
+        </w:rPr>
+      </w:pPr>
+    </w:p>
+    <w:p>
+      <w:pPr>
+        <w:rPr>
+          <w:rFonts w:ascii="Cascadia Mono" w:hAnsi="Cascadia Mono" w:cs="Cascadia Mono"/>
+          <w:color w:val="000000"/>
+          <w:sz w:val="19"/>
+          <w:szCs w:val="19"/>
+        </w:rPr>
+      </w:pPr>
+    </w:p>
+    <w:p>
+      <w:pPr>
+        <w:rPr>
+          <w:rFonts w:ascii="Cascadia Mono" w:hAnsi="Cascadia Mono" w:cs="Cascadia Mono"/>
+          <w:color w:val="000000"/>
+          <w:sz w:val="19"/>
+          <w:szCs w:val="19"/>
+        </w:rPr>
+      </w:pPr>
+    </w:p>
+    <w:p>
+      <w:pPr>
+        <w:jc w:val="center"/>
+        <w:rPr>
+          <w:rFonts w:ascii="Times New Roman" w:hAnsi="Times New Roman" w:cs="Times New Roman"/>
+          <w:b/>
+          <w:bCs/>
+          <w:color w:val="000000"/>
+          <w:sz w:val="36"/>
+          <w:szCs w:val="36"/>
+        </w:rPr>
+      </w:pPr>
+      <w:r>
+        <w:rPr>
+          <w:rFonts w:ascii="Times New Roman" w:hAnsi="Times New Roman" w:cs="Times New Roman"/>
+          <w:b/>
+          <w:bCs/>
+          <w:color w:val="000000"/>
+          <w:sz w:val="36"/>
+          <w:szCs w:val="36"/>
         </w:rPr>
         <w:lastRenderedPageBreak/>
+        <w:t xml:space="preserve">4 </w:t>
+      </w:r>
+      <w:r>
+        <w:rPr>
+          <w:rFonts w:ascii="Times New Roman" w:hAnsi="Times New Roman" w:cs="Times New Roman"/>
+          <w:b/>
+          <w:bCs/>
+          <w:color w:val="000000"/>
+          <w:sz w:val="36"/>
+          <w:szCs w:val="36"/>
+        </w:rPr>
+        <w:t>Р</w:t>
+      </w:r>
+      <w:r>
+        <w:rPr>
+          <w:rFonts w:ascii="Times New Roman" w:hAnsi="Times New Roman" w:cs="Times New Roman"/>
+          <w:b/>
+          <w:bCs/>
+          <w:color w:val="000000"/>
+          <w:sz w:val="36"/>
+          <w:szCs w:val="36"/>
+        </w:rPr>
+        <w:t>ЕЗУЛЬТАТ ВЫПОЛНЕНИЯ ПРОГРАММЫ</w:t>
+      </w:r>
+    </w:p>
+    <w:p>
+      <w:pPr>
+        <w:rPr>
+          <w:rFonts w:ascii="Cascadia Mono" w:hAnsi="Cascadia Mono" w:cs="Cascadia Mono"/>
+          <w:color w:val="000000"/>
+          <w:sz w:val="19"/>
+          <w:szCs w:val="19"/>
+        </w:rPr>
+      </w:pPr>
+      <w:r>
+        <w:rPr>
+          <w:rFonts w:ascii="Cascadia Mono" w:hAnsi="Cascadia Mono" w:cs="Cascadia Mono"/>
+          <w:color w:val="000000"/>
+          <w:sz w:val="19"/>
+          <w:szCs w:val="19"/>
+        </w:rPr>
         <w:tab/>
+      </w:r>
+      <w:r>
+        <w:rPr>
+          <w:rFonts w:ascii="Times New Roman" w:hAnsi="Times New Roman" w:cs="Times New Roman"/>
+          <w:color w:val="000000"/>
+        </w:rPr>
         <w:t xml:space="preserve">Результат выполнения программы в </w:t>
       </w:r>
       <w:r>
         <w:rPr>
-          <w:rFonts w:ascii="Cascadia Mono" w:hAnsi="Cascadia Mono" w:cs="Cascadia Mono"/>
-          <w:color w:val="000000"/>
-          <w:sz w:val="19"/>
-          <w:szCs w:val="19"/>
+          <w:rFonts w:ascii="Times New Roman" w:hAnsi="Times New Roman" w:cs="Times New Roman"/>
+          <w:color w:val="000000"/>
           <w:lang w:val="en-US"/>
         </w:rPr>
         <w:t>C</w:t>
       </w:r>
       <w:r>
         <w:rPr>
+          <w:rFonts w:ascii="Times New Roman" w:hAnsi="Times New Roman" w:cs="Times New Roman"/>
+          <w:color w:val="000000"/>
+        </w:rPr>
+        <w:t xml:space="preserve"> представлен ниже (Рисунок 3)</w:t>
+      </w:r>
+      <w:r>
+        <w:rPr>
           <w:rFonts w:ascii="Cascadia Mono" w:hAnsi="Cascadia Mono" w:cs="Cascadia Mono"/>
           <w:color w:val="000000"/>
           <w:sz w:val="19"/>
           <w:szCs w:val="19"/>
         </w:rPr>
         <w:t xml:space="preserve"> </w:t>
-      </w:r>
-      <w:r>
-        <w:rPr>
-          <w:rFonts w:ascii="Cascadia Mono" w:hAnsi="Cascadia Mono" w:cs="Cascadia Mono"/>
-          <w:color w:val="000000"/>
-          <w:sz w:val="19"/>
-          <w:szCs w:val="19"/>
-        </w:rPr>
-        <w:t xml:space="preserve">представлен ниже (Рисунок 3) </w:t>
       </w:r>
       <w:r>
         <w:rPr>
@@ -2666,50 +3756,132 @@
       </w:r>
     </w:p>
     <w:p>
-      <w:r>
-        <w:t>Выполнение тестовых примеров задание 1</w:t>
-      </w:r>
-      <w:r>
-        <w:t>.1</w:t>
+      <w:pPr>
+        <w:jc w:val="center"/>
+        <w:rPr>
+          <w:rFonts w:ascii="Times New Roman" w:hAnsi="Times New Roman" w:cs="Times New Roman"/>
+        </w:rPr>
+      </w:pPr>
+      <w:r>
+        <w:rPr>
+          <w:rFonts w:ascii="Times New Roman" w:hAnsi="Times New Roman" w:cs="Times New Roman"/>
+        </w:rPr>
+        <w:t>Рисунок 3 – Результаты выполнения программы</w:t>
       </w:r>
     </w:p>
     <w:p/>
+    <w:p/>
+    <w:p/>
+    <w:p/>
+    <w:p/>
+    <w:p/>
+    <w:p/>
+    <w:p/>
+    <w:p/>
+    <w:p/>
+    <w:p/>
+    <w:p/>
+    <w:p/>
+    <w:p/>
+    <w:p/>
+    <w:p/>
+    <w:p/>
+    <w:p/>
+    <w:p/>
+    <w:p/>
+    <w:p/>
     <w:p>
+      <w:pPr>
+        <w:jc w:val="center"/>
+        <w:rPr>
+          <w:rFonts w:ascii="Times New Roman" w:hAnsi="Times New Roman" w:cs="Times New Roman"/>
+          <w:b/>
+          <w:bCs/>
+          <w:sz w:val="36"/>
+          <w:szCs w:val="36"/>
+        </w:rPr>
+      </w:pPr>
+      <w:r>
+        <w:rPr>
+          <w:rFonts w:ascii="Times New Roman" w:hAnsi="Times New Roman" w:cs="Times New Roman"/>
+          <w:b/>
+          <w:bCs/>
+          <w:sz w:val="36"/>
+          <w:szCs w:val="36"/>
+        </w:rPr>
+        <w:lastRenderedPageBreak/>
+        <w:t>5 ВЫПОЛНЕНИЕ ТЕСТОВЫХ ПРИМЕРОВ</w:t>
+      </w:r>
+    </w:p>
+    <w:p>
+      <w:pPr>
+        <w:rPr>
+          <w:rFonts w:ascii="Times New Roman" w:hAnsi="Times New Roman" w:cs="Times New Roman"/>
+        </w:rPr>
+      </w:pPr>
       <w:r>
         <w:tab/>
+      </w:r>
+      <w:r>
+        <w:rPr>
+          <w:rFonts w:ascii="Times New Roman" w:hAnsi="Times New Roman" w:cs="Times New Roman"/>
+        </w:rPr>
         <w:t xml:space="preserve">В программе </w:t>
       </w:r>
       <w:r>
         <w:rPr>
+          <w:rFonts w:ascii="Times New Roman" w:hAnsi="Times New Roman" w:cs="Times New Roman"/>
           <w:lang w:val="en-US"/>
         </w:rPr>
         <w:t>MS</w:t>
       </w:r>
       <w:r>
+        <w:rPr>
+          <w:rFonts w:ascii="Times New Roman" w:hAnsi="Times New Roman" w:cs="Times New Roman"/>
+        </w:rPr>
         <w:t xml:space="preserve"> </w:t>
       </w:r>
       <w:r>
         <w:rPr>
+          <w:rFonts w:ascii="Times New Roman" w:hAnsi="Times New Roman" w:cs="Times New Roman"/>
           <w:lang w:val="en-US"/>
         </w:rPr>
         <w:t>Excel</w:t>
       </w:r>
       <w:r>
+        <w:rPr>
+          <w:rFonts w:ascii="Times New Roman" w:hAnsi="Times New Roman" w:cs="Times New Roman"/>
+        </w:rPr>
+        <w:t xml:space="preserve"> выполнены готовые примеры. Результаты их выполнения представлены ниже (</w:t>
+      </w:r>
+      <w:r>
+        <w:rPr>
+          <w:rFonts w:ascii="Times New Roman" w:hAnsi="Times New Roman" w:cs="Times New Roman"/>
+        </w:rPr>
+        <w:t>Рисунок 4</w:t>
+      </w:r>
+      <w:r>
+        <w:rPr>
+          <w:rFonts w:ascii="Times New Roman" w:hAnsi="Times New Roman" w:cs="Times New Roman"/>
+        </w:rPr>
+        <w:t>,</w:t>
+      </w:r>
+      <w:r>
+        <w:rPr>
+          <w:rFonts w:ascii="Times New Roman" w:hAnsi="Times New Roman" w:cs="Times New Roman"/>
+        </w:rPr>
         <w:t xml:space="preserve"> </w:t>
       </w:r>
       <w:r>
-        <w:t>выполнены готовые примеры. Результаты их выполнения представлены ниже (</w:t>
-      </w:r>
-      <w:r>
-        <w:t>Рисунок 4</w:t>
-      </w:r>
-      <w:r>
-        <w:t>,</w:t>
-      </w:r>
-      <w:r>
+        <w:rPr>
+          <w:rFonts w:ascii="Times New Roman" w:hAnsi="Times New Roman" w:cs="Times New Roman"/>
+        </w:rPr>
         <w:t>Рисунок 5</w:t>
       </w:r>
       <w:r>
+        <w:rPr>
+          <w:rFonts w:ascii="Times New Roman" w:hAnsi="Times New Roman" w:cs="Times New Roman"/>
+        </w:rPr>
         <w:t>)</w:t>
       </w:r>
     </w:p>
@@ -2762,8 +3934,36 @@
       </w:r>
     </w:p>
     <w:p>
-      <w:r>
+      <w:pPr>
+        <w:rPr>
+          <w:rFonts w:ascii="Times New Roman" w:hAnsi="Times New Roman" w:cs="Times New Roman"/>
+        </w:rPr>
+      </w:pPr>
+      <w:r>
+        <w:rPr>
+          <w:rFonts w:ascii="Times New Roman" w:hAnsi="Times New Roman" w:cs="Times New Roman"/>
+        </w:rPr>
         <w:t>Рисунок 4</w:t>
+      </w:r>
+      <w:r>
+        <w:rPr>
+          <w:rFonts w:ascii="Times New Roman" w:hAnsi="Times New Roman" w:cs="Times New Roman"/>
+        </w:rPr>
+        <w:t xml:space="preserve"> – Результат расчета </w:t>
+      </w:r>
+      <w:proofErr w:type="gramStart"/>
+      <w:r>
+        <w:rPr>
+          <w:rFonts w:ascii="Times New Roman" w:hAnsi="Times New Roman" w:cs="Times New Roman"/>
+        </w:rPr>
+        <w:t>переменной</w:t>
+      </w:r>
+      <w:proofErr w:type="gramEnd"/>
+      <w:r>
+        <w:rPr>
+          <w:rFonts w:ascii="Times New Roman" w:hAnsi="Times New Roman" w:cs="Times New Roman"/>
+        </w:rPr>
+        <w:t xml:space="preserve"> а</w:t>
       </w:r>
     </w:p>
     <w:p>
@@ -2815,30 +4015,185 @@
       </w:r>
     </w:p>
     <w:p>
-      <w:r>
+      <w:pPr>
+        <w:rPr>
+          <w:rFonts w:ascii="Times New Roman" w:hAnsi="Times New Roman" w:cs="Times New Roman"/>
+        </w:rPr>
+      </w:pPr>
+      <w:r>
+        <w:rPr>
+          <w:rFonts w:ascii="Times New Roman" w:hAnsi="Times New Roman" w:cs="Times New Roman"/>
+        </w:rPr>
         <w:t>Рисунок 5</w:t>
+      </w:r>
+      <w:r>
+        <w:rPr>
+          <w:rFonts w:ascii="Times New Roman" w:hAnsi="Times New Roman" w:cs="Times New Roman"/>
+        </w:rPr>
+        <w:t xml:space="preserve"> – Результат расчета переменной </w:t>
+      </w:r>
+      <w:r>
+        <w:rPr>
+          <w:rFonts w:ascii="Times New Roman" w:hAnsi="Times New Roman" w:cs="Times New Roman"/>
+          <w:lang w:val="en-US"/>
+        </w:rPr>
+        <w:t xml:space="preserve">b </w:t>
       </w:r>
     </w:p>
     <w:p>
-      <w:r>
-        <w:t xml:space="preserve">Отправка задания в систему контроля версий </w:t>
-      </w:r>
-      <w:r>
-        <w:rPr>
-          <w:lang w:val="en-US"/>
-        </w:rPr>
-        <w:t>GitHub</w:t>
-      </w:r>
-      <w:r>
-        <w:t xml:space="preserve"> (Рисунок 6)</w:t>
-      </w:r>
+      <w:pPr>
+        <w:rPr>
+          <w:rFonts w:ascii="Times New Roman" w:hAnsi="Times New Roman" w:cs="Times New Roman"/>
+        </w:rPr>
+      </w:pPr>
     </w:p>
     <w:p>
+      <w:pPr>
+        <w:rPr>
+          <w:rFonts w:ascii="Times New Roman" w:hAnsi="Times New Roman" w:cs="Times New Roman"/>
+        </w:rPr>
+      </w:pPr>
+    </w:p>
+    <w:p>
+      <w:pPr>
+        <w:rPr>
+          <w:rFonts w:ascii="Times New Roman" w:hAnsi="Times New Roman" w:cs="Times New Roman"/>
+        </w:rPr>
+      </w:pPr>
+    </w:p>
+    <w:p>
+      <w:pPr>
+        <w:rPr>
+          <w:rFonts w:ascii="Times New Roman" w:hAnsi="Times New Roman" w:cs="Times New Roman"/>
+        </w:rPr>
+      </w:pPr>
+    </w:p>
+    <w:p>
+      <w:pPr>
+        <w:rPr>
+          <w:rFonts w:ascii="Times New Roman" w:hAnsi="Times New Roman" w:cs="Times New Roman"/>
+        </w:rPr>
+      </w:pPr>
+    </w:p>
+    <w:p>
+      <w:pPr>
+        <w:rPr>
+          <w:rFonts w:ascii="Times New Roman" w:hAnsi="Times New Roman" w:cs="Times New Roman"/>
+        </w:rPr>
+      </w:pPr>
+    </w:p>
+    <w:p>
+      <w:pPr>
+        <w:rPr>
+          <w:rFonts w:ascii="Times New Roman" w:hAnsi="Times New Roman" w:cs="Times New Roman"/>
+        </w:rPr>
+      </w:pPr>
+    </w:p>
+    <w:p>
+      <w:pPr>
+        <w:rPr>
+          <w:rFonts w:ascii="Times New Roman" w:hAnsi="Times New Roman" w:cs="Times New Roman"/>
+        </w:rPr>
+      </w:pPr>
+    </w:p>
+    <w:p>
+      <w:pPr>
+        <w:rPr>
+          <w:rFonts w:ascii="Times New Roman" w:hAnsi="Times New Roman" w:cs="Times New Roman"/>
+        </w:rPr>
+      </w:pPr>
+    </w:p>
+    <w:p>
+      <w:pPr>
+        <w:rPr>
+          <w:rFonts w:ascii="Times New Roman" w:hAnsi="Times New Roman" w:cs="Times New Roman"/>
+        </w:rPr>
+      </w:pPr>
+    </w:p>
+    <w:p>
+      <w:pPr>
+        <w:rPr>
+          <w:rFonts w:ascii="Times New Roman" w:hAnsi="Times New Roman" w:cs="Times New Roman"/>
+        </w:rPr>
+      </w:pPr>
+    </w:p>
+    <w:p>
+      <w:pPr>
+        <w:rPr>
+          <w:rFonts w:ascii="Times New Roman" w:hAnsi="Times New Roman" w:cs="Times New Roman"/>
+        </w:rPr>
+      </w:pPr>
+    </w:p>
+    <w:p>
+      <w:pPr>
+        <w:rPr>
+          <w:rFonts w:ascii="Times New Roman" w:hAnsi="Times New Roman" w:cs="Times New Roman"/>
+        </w:rPr>
+      </w:pPr>
+    </w:p>
+    <w:p>
+      <w:pPr>
+        <w:rPr>
+          <w:rFonts w:ascii="Times New Roman" w:hAnsi="Times New Roman" w:cs="Times New Roman"/>
+        </w:rPr>
+      </w:pPr>
+    </w:p>
+    <w:p>
+      <w:pPr>
+        <w:rPr>
+          <w:rFonts w:ascii="Times New Roman" w:hAnsi="Times New Roman" w:cs="Times New Roman"/>
+        </w:rPr>
+      </w:pPr>
+    </w:p>
+    <w:p>
+      <w:pPr>
+        <w:rPr>
+          <w:rFonts w:ascii="Times New Roman" w:hAnsi="Times New Roman" w:cs="Times New Roman"/>
+        </w:rPr>
+      </w:pPr>
+    </w:p>
+    <w:p>
+      <w:pPr>
+        <w:rPr>
+          <w:rFonts w:ascii="Times New Roman" w:hAnsi="Times New Roman" w:cs="Times New Roman"/>
+        </w:rPr>
+      </w:pPr>
+    </w:p>
+    <w:p>
+      <w:pPr>
+        <w:rPr>
+          <w:rFonts w:ascii="Times New Roman" w:hAnsi="Times New Roman" w:cs="Times New Roman"/>
+        </w:rPr>
+      </w:pPr>
+    </w:p>
+    <w:p>
+      <w:pPr>
+        <w:jc w:val="center"/>
+        <w:rPr>
+          <w:rFonts w:ascii="Times New Roman" w:hAnsi="Times New Roman" w:cs="Times New Roman"/>
+          <w:b/>
+          <w:bCs/>
+          <w:sz w:val="36"/>
+          <w:szCs w:val="36"/>
+        </w:rPr>
+      </w:pPr>
+      <w:r>
+        <w:rPr>
+          <w:rFonts w:ascii="Times New Roman" w:hAnsi="Times New Roman" w:cs="Times New Roman"/>
+          <w:b/>
+          <w:bCs/>
+          <w:sz w:val="36"/>
+          <w:szCs w:val="36"/>
+        </w:rPr>
+        <w:lastRenderedPageBreak/>
+        <w:t>6 ОТМЕТКА О ВЫПОЛНЕНИИ ЗАДАНИЯ В ВЕБ-ХОСТИНГЕ СИСТЕМЫ КОНТРОЛЯ ВЕРСИЙ</w:t>
+      </w:r>
+    </w:p>
+    <w:p>
       <w:r>
         <w:rPr>
           <w:noProof/>
         </w:rPr>
-        <w:lastRenderedPageBreak/>
         <w:drawing>
           <wp:inline distT="0" distB="0" distL="0" distR="0" wp14:anchorId="06584842" wp14:editId="2717E369">
             <wp:extent cx="5940425" cy="2187575"/>
@@ -2880,11 +4235,6 @@
             </a:graphic>
           </wp:inline>
         </w:drawing>
-      </w:r>
-    </w:p>
-    <w:p>
-      <w:r>
-        <w:t>Рисунок 6</w:t>
       </w:r>
     </w:p>
     <w:p/>
@@ -5577,13 +6927,26 @@
     </dgm:pt>
     <dgm:pt modelId="{78982D14-EE21-4A88-B31F-0106ECC54F73}">
       <dgm:prSet phldrT="[Текст]"/>
-      <dgm:spPr/>
+      <dgm:spPr>
+        <a:solidFill>
+          <a:schemeClr val="bg1"/>
+        </a:solidFill>
+        <a:ln>
+          <a:solidFill>
+            <a:schemeClr val="tx1"/>
+          </a:solidFill>
+        </a:ln>
+      </dgm:spPr>
       <dgm:t>
         <a:bodyPr/>
         <a:lstStyle/>
         <a:p>
           <a:r>
-            <a:rPr lang="ru-RU"/>
+            <a:rPr lang="ru-RU">
+              <a:solidFill>
+                <a:schemeClr val="tx1"/>
+              </a:solidFill>
+            </a:rPr>
             <a:t>Начало</a:t>
           </a:r>
         </a:p>
@@ -5612,7 +6975,22 @@
       </dgm:t>
     </dgm:pt>
     <dgm:pt modelId="{D6B5EDB4-6021-4628-A05C-CC62596F88D7}">
-      <dgm:prSet phldrT="[Текст]"/>
+      <dgm:prSet phldrT="[Текст]">
+        <dgm:style>
+          <a:lnRef idx="2">
+            <a:schemeClr val="dk1"/>
+          </a:lnRef>
+          <a:fillRef idx="1">
+            <a:schemeClr val="lt1"/>
+          </a:fillRef>
+          <a:effectRef idx="0">
+            <a:schemeClr val="dk1"/>
+          </a:effectRef>
+          <a:fontRef idx="minor">
+            <a:schemeClr val="dk1"/>
+          </a:fontRef>
+        </dgm:style>
+      </dgm:prSet>
       <dgm:spPr/>
       <dgm:t>
         <a:bodyPr/>
@@ -5653,7 +7031,22 @@
       </dgm:t>
     </dgm:pt>
     <dgm:pt modelId="{6ADF78F5-5E0A-46F7-A1A2-E25E620B9EE9}">
-      <dgm:prSet phldrT="[Текст]"/>
+      <dgm:prSet phldrT="[Текст]">
+        <dgm:style>
+          <a:lnRef idx="2">
+            <a:schemeClr val="dk1"/>
+          </a:lnRef>
+          <a:fillRef idx="1">
+            <a:schemeClr val="lt1"/>
+          </a:fillRef>
+          <a:effectRef idx="0">
+            <a:schemeClr val="dk1"/>
+          </a:effectRef>
+          <a:fontRef idx="minor">
+            <a:schemeClr val="dk1"/>
+          </a:fontRef>
+        </dgm:style>
+      </dgm:prSet>
       <dgm:spPr/>
       <dgm:t>
         <a:bodyPr/>
@@ -5689,8 +7082,25 @@
       </dgm:t>
     </dgm:pt>
     <dgm:pt modelId="{F1654F48-6BD2-4D00-8E51-9F0F48B4A930}">
-      <dgm:prSet/>
-      <dgm:spPr/>
+      <dgm:prSet>
+        <dgm:style>
+          <a:lnRef idx="2">
+            <a:schemeClr val="dk1"/>
+          </a:lnRef>
+          <a:fillRef idx="1">
+            <a:schemeClr val="lt1"/>
+          </a:fillRef>
+          <a:effectRef idx="0">
+            <a:schemeClr val="dk1"/>
+          </a:effectRef>
+          <a:fontRef idx="minor">
+            <a:schemeClr val="dk1"/>
+          </a:fontRef>
+        </dgm:style>
+      </dgm:prSet>
+      <dgm:spPr>
+        <a:ln/>
+      </dgm:spPr>
       <dgm:t>
         <a:bodyPr/>
         <a:lstStyle/>
@@ -5726,7 +7136,22 @@
       </dgm:t>
     </dgm:pt>
     <dgm:pt modelId="{AA34663B-16DD-439C-8C6F-BFBC4B0262D9}">
-      <dgm:prSet/>
+      <dgm:prSet>
+        <dgm:style>
+          <a:lnRef idx="2">
+            <a:schemeClr val="dk1"/>
+          </a:lnRef>
+          <a:fillRef idx="1">
+            <a:schemeClr val="lt1"/>
+          </a:fillRef>
+          <a:effectRef idx="0">
+            <a:schemeClr val="dk1"/>
+          </a:effectRef>
+          <a:fontRef idx="minor">
+            <a:schemeClr val="dk1"/>
+          </a:fontRef>
+        </dgm:style>
+      </dgm:prSet>
       <dgm:spPr/>
       <dgm:t>
         <a:bodyPr/>
@@ -5777,7 +7202,7 @@
         </dgm:presLayoutVars>
       </dgm:prSet>
       <dgm:spPr>
-        <a:prstGeom prst="ellipse">
+        <a:prstGeom prst="flowChartTerminator">
           <a:avLst/>
         </a:prstGeom>
       </dgm:spPr>
@@ -5796,7 +7221,11 @@
           <dgm:bulletEnabled val="1"/>
         </dgm:presLayoutVars>
       </dgm:prSet>
-      <dgm:spPr/>
+      <dgm:spPr>
+        <a:prstGeom prst="flowChartPredefinedProcess">
+          <a:avLst/>
+        </a:prstGeom>
+      </dgm:spPr>
     </dgm:pt>
     <dgm:pt modelId="{7CA68669-5683-4354-9325-004DD5C6DC8C}" type="pres">
       <dgm:prSet presAssocID="{41DAB21F-8558-462C-88D9-B1D779A5410F}" presName="sibTrans" presStyleLbl="sibTrans2D1" presStyleIdx="1" presStyleCnt="4"/>
@@ -5812,7 +7241,11 @@
           <dgm:bulletEnabled val="1"/>
         </dgm:presLayoutVars>
       </dgm:prSet>
-      <dgm:spPr/>
+      <dgm:spPr>
+        <a:prstGeom prst="flowChartPredefinedProcess">
+          <a:avLst/>
+        </a:prstGeom>
+      </dgm:spPr>
     </dgm:pt>
     <dgm:pt modelId="{19C1CBC6-A292-45BB-BFF2-483179274942}" type="pres">
       <dgm:prSet presAssocID="{0358D2E8-8E7E-45C1-A75A-1A353DA4C2FC}" presName="sibTrans" presStyleLbl="sibTrans2D1" presStyleIdx="2" presStyleCnt="4"/>
@@ -5829,7 +7262,7 @@
         </dgm:presLayoutVars>
       </dgm:prSet>
       <dgm:spPr>
-        <a:prstGeom prst="flowChartInputOutput">
+        <a:prstGeom prst="flowChartDocument">
           <a:avLst/>
         </a:prstGeom>
       </dgm:spPr>
@@ -5849,7 +7282,7 @@
         </dgm:presLayoutVars>
       </dgm:prSet>
       <dgm:spPr>
-        <a:prstGeom prst="ellipse">
+        <a:prstGeom prst="flowChartTerminator">
           <a:avLst/>
         </a:prstGeom>
       </dgm:spPr>
@@ -5907,7 +7340,22 @@
       <dgm:spPr/>
     </dgm:pt>
     <dgm:pt modelId="{D60E2D7E-93CD-4BF2-AF39-450482926976}">
-      <dgm:prSet phldrT="[Текст]"/>
+      <dgm:prSet phldrT="[Текст]">
+        <dgm:style>
+          <a:lnRef idx="2">
+            <a:schemeClr val="dk1"/>
+          </a:lnRef>
+          <a:fillRef idx="1">
+            <a:schemeClr val="lt1"/>
+          </a:fillRef>
+          <a:effectRef idx="0">
+            <a:schemeClr val="dk1"/>
+          </a:effectRef>
+          <a:fontRef idx="minor">
+            <a:schemeClr val="dk1"/>
+          </a:fontRef>
+        </dgm:style>
+      </dgm:prSet>
       <dgm:spPr/>
       <dgm:t>
         <a:bodyPr/>
@@ -5943,10 +7391,25 @@
         </a:p>
       </dgm:t>
     </dgm:pt>
-    <mc:AlternateContent xmlns:mc="http://schemas.openxmlformats.org/markup-compatibility/2006" xmlns:a14="http://schemas.microsoft.com/office/drawing/2010/main">
-      <mc:Choice Requires="a14">
+    <mc:AlternateContent xmlns:mc="http://schemas.openxmlformats.org/markup-compatibility/2006">
+      <mc:Choice xmlns:a14="http://schemas.microsoft.com/office/drawing/2010/main" Requires="a14">
         <dgm:pt modelId="{77105DDD-BF51-43B1-B786-F6493F762E76}">
-          <dgm:prSet phldrT="[Текст]"/>
+          <dgm:prSet phldrT="[Текст]">
+            <dgm:style>
+              <a:lnRef idx="2">
+                <a:schemeClr val="dk1"/>
+              </a:lnRef>
+              <a:fillRef idx="1">
+                <a:schemeClr val="lt1"/>
+              </a:fillRef>
+              <a:effectRef idx="0">
+                <a:schemeClr val="dk1"/>
+              </a:effectRef>
+              <a:fontRef idx="minor">
+                <a:schemeClr val="dk1"/>
+              </a:fontRef>
+            </dgm:style>
+          </dgm:prSet>
           <dgm:spPr/>
           <dgm:t>
             <a:bodyPr/>
@@ -6066,44 +7529,76 @@
           </dgm:t>
         </dgm:pt>
       </mc:Choice>
-      <mc:Fallback xmlns="">
+      <mc:Fallback>
         <dgm:pt modelId="{77105DDD-BF51-43B1-B786-F6493F762E76}">
-          <dgm:prSet phldrT="[Текст]"/>
+          <dgm:prSet phldrT="[Текст]">
+            <dgm:style>
+              <a:lnRef idx="2">
+                <a:schemeClr val="dk1"/>
+              </a:lnRef>
+              <a:fillRef idx="1">
+                <a:schemeClr val="lt1"/>
+              </a:fillRef>
+              <a:effectRef idx="0">
+                <a:schemeClr val="dk1"/>
+              </a:effectRef>
+              <a:fontRef idx="minor">
+                <a:schemeClr val="dk1"/>
+              </a:fontRef>
+            </dgm:style>
+          </dgm:prSet>
           <dgm:spPr/>
           <dgm:t>
             <a:bodyPr/>
             <a:lstStyle/>
             <a:p>
+              <a:pPr/>
               <a:r>
-                <a:rPr lang="en-US" i="0"/>
+                <a:rPr lang="en-US" i="0">
+                  <a:latin typeface="Cambria Math" panose="02040503050406030204" pitchFamily="18" charset="0"/>
+                </a:rPr>
                 <a:t>𝑎=</a:t>
               </a:r>
               <a:r>
-                <a:rPr lang="ru-RU" i="0"/>
+                <a:rPr lang="ru-RU" i="0">
+                  <a:latin typeface="Cambria Math" panose="02040503050406030204" pitchFamily="18" charset="0"/>
+                </a:rPr>
                 <a:t>∛(</a:t>
               </a:r>
               <a:r>
-                <a:rPr lang="en-US" i="0"/>
+                <a:rPr lang="en-US" i="0">
+                  <a:latin typeface="Cambria Math" panose="02040503050406030204" pitchFamily="18" charset="0"/>
+                </a:rPr>
                 <a:t>𝑥𝑦𝑧+</a:t>
               </a:r>
               <a:r>
-                <a:rPr lang="ru-RU" i="0"/>
+                <a:rPr lang="ru-RU" i="0">
+                  <a:latin typeface="Cambria Math" panose="02040503050406030204" pitchFamily="18" charset="0"/>
+                </a:rPr>
                 <a:t>|〖</a:t>
               </a:r>
               <a:r>
-                <a:rPr lang="en-US" i="0"/>
+                <a:rPr lang="en-US" i="0">
+                  <a:latin typeface="Cambria Math" panose="02040503050406030204" pitchFamily="18" charset="0"/>
+                </a:rPr>
                 <a:t>z sin</a:t>
               </a:r>
               <a:r>
-                <a:rPr lang="ru-RU" i="0"/>
+                <a:rPr lang="ru-RU" i="0">
+                  <a:latin typeface="Cambria Math" panose="02040503050406030204" pitchFamily="18" charset="0"/>
+                </a:rPr>
                 <a:t>〗⁡</a:t>
               </a:r>
               <a:r>
-                <a:rPr lang="en-US" i="0"/>
+                <a:rPr lang="en-US" i="0">
+                  <a:latin typeface="Cambria Math" panose="02040503050406030204" pitchFamily="18" charset="0"/>
+                </a:rPr>
                 <a:t>𝑦 | </a:t>
               </a:r>
               <a:r>
-                <a:rPr lang="ru-RU" i="0"/>
+                <a:rPr lang="ru-RU" i="0">
+                  <a:latin typeface="Cambria Math" panose="02040503050406030204" pitchFamily="18" charset="0"/>
+                </a:rPr>
                 <a:t>)</a:t>
               </a:r>
               <a:endParaRPr lang="ru-RU"/>
@@ -6135,7 +7630,22 @@
       </dgm:t>
     </dgm:pt>
     <dgm:pt modelId="{C034858C-192C-4B81-B061-DB2DA3131282}">
-      <dgm:prSet phldrT="[Текст]"/>
+      <dgm:prSet phldrT="[Текст]">
+        <dgm:style>
+          <a:lnRef idx="2">
+            <a:schemeClr val="dk1"/>
+          </a:lnRef>
+          <a:fillRef idx="1">
+            <a:schemeClr val="lt1"/>
+          </a:fillRef>
+          <a:effectRef idx="0">
+            <a:schemeClr val="dk1"/>
+          </a:effectRef>
+          <a:fontRef idx="minor">
+            <a:schemeClr val="dk1"/>
+          </a:fontRef>
+        </dgm:style>
+      </dgm:prSet>
       <dgm:spPr/>
       <dgm:t>
         <a:bodyPr/>
@@ -6143,7 +7653,7 @@
         <a:p>
           <a:r>
             <a:rPr lang="en-US"/>
-            <a:t>a</a:t>
+            <a:t>get_a</a:t>
           </a:r>
           <a:endParaRPr lang="ru-RU"/>
         </a:p>
@@ -6185,7 +7695,11 @@
           <dgm:bulletEnabled val="1"/>
         </dgm:presLayoutVars>
       </dgm:prSet>
-      <dgm:spPr/>
+      <dgm:spPr>
+        <a:prstGeom prst="flowChartTerminator">
+          <a:avLst/>
+        </a:prstGeom>
+      </dgm:spPr>
     </dgm:pt>
     <dgm:pt modelId="{A8C85DFA-1861-4CBB-BA69-AFF9CD6AADBC}" type="pres">
       <dgm:prSet presAssocID="{21EB5D67-06D8-4A48-B1F7-4EF5FFB55731}" presName="sibTrans" presStyleLbl="sibTrans2D1" presStyleIdx="0" presStyleCnt="2"/>
@@ -6196,12 +7710,16 @@
       <dgm:spPr/>
     </dgm:pt>
     <dgm:pt modelId="{3CF61667-7BCA-45EB-A89B-E176E11B47CB}" type="pres">
-      <dgm:prSet presAssocID="{77105DDD-BF51-43B1-B786-F6493F762E76}" presName="node" presStyleLbl="node1" presStyleIdx="1" presStyleCnt="3">
+      <dgm:prSet presAssocID="{77105DDD-BF51-43B1-B786-F6493F762E76}" presName="node" presStyleLbl="node1" presStyleIdx="1" presStyleCnt="3" custScaleX="172510" custScaleY="198285">
         <dgm:presLayoutVars>
           <dgm:bulletEnabled val="1"/>
         </dgm:presLayoutVars>
       </dgm:prSet>
-      <dgm:spPr/>
+      <dgm:spPr>
+        <a:prstGeom prst="rect">
+          <a:avLst/>
+        </a:prstGeom>
+      </dgm:spPr>
     </dgm:pt>
     <dgm:pt modelId="{4B26B8ED-8201-4BA7-9B64-FD80FEF514EC}" type="pres">
       <dgm:prSet presAssocID="{CD67C63F-2206-4846-ABAF-9A19C90A1919}" presName="sibTrans" presStyleLbl="sibTrans2D1" presStyleIdx="1" presStyleCnt="2"/>
@@ -6217,7 +7735,11 @@
           <dgm:bulletEnabled val="1"/>
         </dgm:presLayoutVars>
       </dgm:prSet>
-      <dgm:spPr/>
+      <dgm:spPr>
+        <a:prstGeom prst="flowChartTerminator">
+          <a:avLst/>
+        </a:prstGeom>
+      </dgm:spPr>
     </dgm:pt>
   </dgm:ptLst>
   <dgm:cxnLst>
@@ -6265,7 +7787,22 @@
       </dgm:t>
     </dgm:pt>
     <dgm:pt modelId="{25159EDF-84EE-478F-B803-467E2865C0AC}">
-      <dgm:prSet phldrT="[Текст]"/>
+      <dgm:prSet phldrT="[Текст]">
+        <dgm:style>
+          <a:lnRef idx="2">
+            <a:schemeClr val="dk1"/>
+          </a:lnRef>
+          <a:fillRef idx="1">
+            <a:schemeClr val="lt1"/>
+          </a:fillRef>
+          <a:effectRef idx="0">
+            <a:schemeClr val="dk1"/>
+          </a:effectRef>
+          <a:fontRef idx="minor">
+            <a:schemeClr val="dk1"/>
+          </a:fontRef>
+        </dgm:style>
+      </dgm:prSet>
       <dgm:spPr/>
       <dgm:t>
         <a:bodyPr/>
@@ -6302,7 +7839,22 @@
       </dgm:t>
     </dgm:pt>
     <dgm:pt modelId="{A26E19B5-7F3A-4235-AF50-DADAD573A446}">
-      <dgm:prSet phldrT="[Текст]"/>
+      <dgm:prSet phldrT="[Текст]">
+        <dgm:style>
+          <a:lnRef idx="2">
+            <a:schemeClr val="dk1"/>
+          </a:lnRef>
+          <a:fillRef idx="1">
+            <a:schemeClr val="lt1"/>
+          </a:fillRef>
+          <a:effectRef idx="0">
+            <a:schemeClr val="dk1"/>
+          </a:effectRef>
+          <a:fontRef idx="minor">
+            <a:schemeClr val="dk1"/>
+          </a:fontRef>
+        </dgm:style>
+      </dgm:prSet>
       <dgm:spPr/>
       <dgm:t>
         <a:bodyPr/>
@@ -6339,7 +7891,22 @@
       </dgm:t>
     </dgm:pt>
     <dgm:pt modelId="{6B577DBF-A746-40B9-978B-454B6E5EAEEC}">
-      <dgm:prSet phldrT="[Текст]"/>
+      <dgm:prSet phldrT="[Текст]">
+        <dgm:style>
+          <a:lnRef idx="2">
+            <a:schemeClr val="dk1"/>
+          </a:lnRef>
+          <a:fillRef idx="1">
+            <a:schemeClr val="lt1"/>
+          </a:fillRef>
+          <a:effectRef idx="0">
+            <a:schemeClr val="dk1"/>
+          </a:effectRef>
+          <a:fontRef idx="minor">
+            <a:schemeClr val="dk1"/>
+          </a:fontRef>
+        </dgm:style>
+      </dgm:prSet>
       <dgm:spPr/>
       <dgm:t>
         <a:bodyPr/>
@@ -6347,13 +7914,13 @@
         <a:p>
           <a:r>
             <a:rPr lang="en-US"/>
-            <a:t>b</a:t>
+            <a:t>get_b</a:t>
           </a:r>
           <a:endParaRPr lang="ru-RU"/>
         </a:p>
       </dgm:t>
     </dgm:pt>
-    <dgm:pt modelId="{BF2D8447-FAB4-48D8-97AD-77E2A3E60038}" type="parTrans" cxnId="{63C21985-7321-440B-B174-75FE6047DCC3}">
+    <dgm:pt modelId="{3C6F9D62-4A8D-4DB7-A112-EE2AE064FDA2}" type="sibTrans" cxnId="{63C21985-7321-440B-B174-75FE6047DCC3}">
       <dgm:prSet/>
       <dgm:spPr/>
       <dgm:t>
@@ -6364,7 +7931,7 @@
         </a:p>
       </dgm:t>
     </dgm:pt>
-    <dgm:pt modelId="{3C6F9D62-4A8D-4DB7-A112-EE2AE064FDA2}" type="sibTrans" cxnId="{63C21985-7321-440B-B174-75FE6047DCC3}">
+    <dgm:pt modelId="{BF2D8447-FAB4-48D8-97AD-77E2A3E60038}" type="parTrans" cxnId="{63C21985-7321-440B-B174-75FE6047DCC3}">
       <dgm:prSet/>
       <dgm:spPr/>
       <dgm:t>
@@ -6389,7 +7956,11 @@
           <dgm:bulletEnabled val="1"/>
         </dgm:presLayoutVars>
       </dgm:prSet>
-      <dgm:spPr/>
+      <dgm:spPr>
+        <a:prstGeom prst="flowChartTerminator">
+          <a:avLst/>
+        </a:prstGeom>
+      </dgm:spPr>
     </dgm:pt>
     <dgm:pt modelId="{E3E05FF8-15A8-44FD-A9A9-A68F517A5F49}" type="pres">
       <dgm:prSet presAssocID="{22884F41-A150-4365-BAE0-D4564EE64FC1}" presName="sibTrans" presStyleLbl="sibTrans2D1" presStyleIdx="0" presStyleCnt="2"/>
@@ -6400,12 +7971,16 @@
       <dgm:spPr/>
     </dgm:pt>
     <dgm:pt modelId="{8F145407-44C0-4F19-AAF6-7C8391677E83}" type="pres">
-      <dgm:prSet presAssocID="{A26E19B5-7F3A-4235-AF50-DADAD573A446}" presName="node" presStyleLbl="node1" presStyleIdx="1" presStyleCnt="3">
+      <dgm:prSet presAssocID="{A26E19B5-7F3A-4235-AF50-DADAD573A446}" presName="node" presStyleLbl="node1" presStyleIdx="1" presStyleCnt="3" custScaleX="163520" custScaleY="178202">
         <dgm:presLayoutVars>
           <dgm:bulletEnabled val="1"/>
         </dgm:presLayoutVars>
       </dgm:prSet>
-      <dgm:spPr/>
+      <dgm:spPr>
+        <a:prstGeom prst="rect">
+          <a:avLst/>
+        </a:prstGeom>
+      </dgm:spPr>
     </dgm:pt>
     <dgm:pt modelId="{339D4F23-E127-4CA7-839A-80E998C1878A}" type="pres">
       <dgm:prSet presAssocID="{FD80B86A-E4E2-43AF-BFB3-249B4369F278}" presName="sibTrans" presStyleLbl="sibTrans2D1" presStyleIdx="1" presStyleCnt="2"/>
@@ -6421,7 +7996,11 @@
           <dgm:bulletEnabled val="1"/>
         </dgm:presLayoutVars>
       </dgm:prSet>
-      <dgm:spPr/>
+      <dgm:spPr>
+        <a:prstGeom prst="flowChartTerminator">
+          <a:avLst/>
+        </a:prstGeom>
+      </dgm:spPr>
     </dgm:pt>
   </dgm:ptLst>
   <dgm:cxnLst>
@@ -6469,28 +8048,18 @@
       </dsp:nvSpPr>
       <dsp:spPr>
         <a:xfrm>
-          <a:off x="1856695" y="452"/>
-          <a:ext cx="1839683" cy="529188"/>
+          <a:off x="1809114" y="452"/>
+          <a:ext cx="1934845" cy="529188"/>
         </a:xfrm>
-        <a:prstGeom prst="ellipse">
+        <a:prstGeom prst="flowChartTerminator">
           <a:avLst/>
         </a:prstGeom>
         <a:solidFill>
-          <a:schemeClr val="accent1">
-            <a:hueOff val="0"/>
-            <a:satOff val="0"/>
-            <a:lumOff val="0"/>
-            <a:alphaOff val="0"/>
-          </a:schemeClr>
+          <a:schemeClr val="bg1"/>
         </a:solidFill>
         <a:ln w="12700" cap="flat" cmpd="sng" algn="ctr">
           <a:solidFill>
-            <a:schemeClr val="lt1">
-              <a:hueOff val="0"/>
-              <a:satOff val="0"/>
-              <a:lumOff val="0"/>
-              <a:alphaOff val="0"/>
-            </a:schemeClr>
+            <a:schemeClr val="tx1"/>
           </a:solidFill>
           <a:prstDash val="solid"/>
           <a:miter lim="800000"/>
@@ -6530,14 +8099,18 @@
             <a:buNone/>
           </a:pPr>
           <a:r>
-            <a:rPr lang="ru-RU" sz="1700" kern="1200"/>
+            <a:rPr lang="ru-RU" sz="1700" kern="1200">
+              <a:solidFill>
+                <a:schemeClr val="tx1"/>
+              </a:solidFill>
+            </a:rPr>
             <a:t>Начало</a:t>
           </a:r>
         </a:p>
       </dsp:txBody>
       <dsp:txXfrm>
-        <a:off x="2126110" y="77950"/>
-        <a:ext cx="1300853" cy="374192"/>
+        <a:off x="1900303" y="77944"/>
+        <a:ext cx="1752467" cy="374204"/>
       </dsp:txXfrm>
     </dsp:sp>
     <dsp:sp modelId="{E06A8405-9F55-4551-BD1E-0E38A65F128A}">
@@ -6617,30 +8190,18 @@
       </dsp:nvSpPr>
       <dsp:spPr>
         <a:xfrm>
-          <a:off x="1856695" y="794235"/>
-          <a:ext cx="1839683" cy="529188"/>
+          <a:off x="1809114" y="794235"/>
+          <a:ext cx="1934845" cy="529188"/>
         </a:xfrm>
-        <a:prstGeom prst="roundRect">
-          <a:avLst>
-            <a:gd name="adj" fmla="val 10000"/>
-          </a:avLst>
+        <a:prstGeom prst="flowChartPredefinedProcess">
+          <a:avLst/>
         </a:prstGeom>
         <a:solidFill>
-          <a:schemeClr val="accent1">
-            <a:hueOff val="0"/>
-            <a:satOff val="0"/>
-            <a:lumOff val="0"/>
-            <a:alphaOff val="0"/>
-          </a:schemeClr>
+          <a:schemeClr val="lt1"/>
         </a:solidFill>
         <a:ln w="12700" cap="flat" cmpd="sng" algn="ctr">
           <a:solidFill>
-            <a:schemeClr val="lt1">
-              <a:hueOff val="0"/>
-              <a:satOff val="0"/>
-              <a:lumOff val="0"/>
-              <a:alphaOff val="0"/>
-            </a:schemeClr>
+            <a:schemeClr val="dk1"/>
           </a:solidFill>
           <a:prstDash val="solid"/>
           <a:miter lim="800000"/>
@@ -6649,16 +8210,16 @@
       </dsp:spPr>
       <dsp:style>
         <a:lnRef idx="2">
-          <a:scrgbClr r="0" g="0" b="0"/>
+          <a:schemeClr val="dk1"/>
         </a:lnRef>
         <a:fillRef idx="1">
-          <a:scrgbClr r="0" g="0" b="0"/>
+          <a:schemeClr val="lt1"/>
         </a:fillRef>
         <a:effectRef idx="0">
-          <a:scrgbClr r="0" g="0" b="0"/>
+          <a:schemeClr val="dk1"/>
         </a:effectRef>
         <a:fontRef idx="minor">
-          <a:schemeClr val="lt1"/>
+          <a:schemeClr val="dk1"/>
         </a:fontRef>
       </dsp:style>
       <dsp:txBody>
@@ -6687,8 +8248,8 @@
         </a:p>
       </dsp:txBody>
       <dsp:txXfrm>
-        <a:off x="1872194" y="809734"/>
-        <a:ext cx="1808685" cy="498190"/>
+        <a:off x="2050970" y="794235"/>
+        <a:ext cx="1451133" cy="529188"/>
       </dsp:txXfrm>
     </dsp:sp>
     <dsp:sp modelId="{7CA68669-5683-4354-9325-004DD5C6DC8C}">
@@ -6768,30 +8329,18 @@
       </dsp:nvSpPr>
       <dsp:spPr>
         <a:xfrm>
-          <a:off x="1856695" y="1588018"/>
-          <a:ext cx="1839683" cy="529188"/>
+          <a:off x="1809114" y="1588018"/>
+          <a:ext cx="1934845" cy="529188"/>
         </a:xfrm>
-        <a:prstGeom prst="roundRect">
-          <a:avLst>
-            <a:gd name="adj" fmla="val 10000"/>
-          </a:avLst>
+        <a:prstGeom prst="flowChartPredefinedProcess">
+          <a:avLst/>
         </a:prstGeom>
         <a:solidFill>
-          <a:schemeClr val="accent1">
-            <a:hueOff val="0"/>
-            <a:satOff val="0"/>
-            <a:lumOff val="0"/>
-            <a:alphaOff val="0"/>
-          </a:schemeClr>
+          <a:schemeClr val="lt1"/>
         </a:solidFill>
         <a:ln w="12700" cap="flat" cmpd="sng" algn="ctr">
           <a:solidFill>
-            <a:schemeClr val="lt1">
-              <a:hueOff val="0"/>
-              <a:satOff val="0"/>
-              <a:lumOff val="0"/>
-              <a:alphaOff val="0"/>
-            </a:schemeClr>
+            <a:schemeClr val="dk1"/>
           </a:solidFill>
           <a:prstDash val="solid"/>
           <a:miter lim="800000"/>
@@ -6800,16 +8349,16 @@
       </dsp:spPr>
       <dsp:style>
         <a:lnRef idx="2">
-          <a:scrgbClr r="0" g="0" b="0"/>
+          <a:schemeClr val="dk1"/>
         </a:lnRef>
         <a:fillRef idx="1">
-          <a:scrgbClr r="0" g="0" b="0"/>
+          <a:schemeClr val="lt1"/>
         </a:fillRef>
         <a:effectRef idx="0">
-          <a:scrgbClr r="0" g="0" b="0"/>
+          <a:schemeClr val="dk1"/>
         </a:effectRef>
         <a:fontRef idx="minor">
-          <a:schemeClr val="lt1"/>
+          <a:schemeClr val="dk1"/>
         </a:fontRef>
       </dsp:style>
       <dsp:txBody>
@@ -6838,8 +8387,8 @@
         </a:p>
       </dsp:txBody>
       <dsp:txXfrm>
-        <a:off x="1872194" y="1603517"/>
-        <a:ext cx="1808685" cy="498190"/>
+        <a:off x="2050970" y="1588018"/>
+        <a:ext cx="1451133" cy="529188"/>
       </dsp:txXfrm>
     </dsp:sp>
     <dsp:sp modelId="{19C1CBC6-A292-45BB-BFF2-483179274942}">
@@ -6919,28 +8468,18 @@
       </dsp:nvSpPr>
       <dsp:spPr>
         <a:xfrm>
-          <a:off x="1856695" y="2381801"/>
-          <a:ext cx="1839683" cy="529188"/>
+          <a:off x="1809114" y="2381801"/>
+          <a:ext cx="1934845" cy="529188"/>
         </a:xfrm>
-        <a:prstGeom prst="flowChartInputOutput">
+        <a:prstGeom prst="flowChartDocument">
           <a:avLst/>
         </a:prstGeom>
         <a:solidFill>
-          <a:schemeClr val="accent1">
-            <a:hueOff val="0"/>
-            <a:satOff val="0"/>
-            <a:lumOff val="0"/>
-            <a:alphaOff val="0"/>
-          </a:schemeClr>
+          <a:schemeClr val="lt1"/>
         </a:solidFill>
         <a:ln w="12700" cap="flat" cmpd="sng" algn="ctr">
           <a:solidFill>
-            <a:schemeClr val="lt1">
-              <a:hueOff val="0"/>
-              <a:satOff val="0"/>
-              <a:lumOff val="0"/>
-              <a:alphaOff val="0"/>
-            </a:schemeClr>
+            <a:schemeClr val="dk1"/>
           </a:solidFill>
           <a:prstDash val="solid"/>
           <a:miter lim="800000"/>
@@ -6949,16 +8488,16 @@
       </dsp:spPr>
       <dsp:style>
         <a:lnRef idx="2">
-          <a:scrgbClr r="0" g="0" b="0"/>
+          <a:schemeClr val="dk1"/>
         </a:lnRef>
         <a:fillRef idx="1">
-          <a:scrgbClr r="0" g="0" b="0"/>
+          <a:schemeClr val="lt1"/>
         </a:fillRef>
         <a:effectRef idx="0">
-          <a:scrgbClr r="0" g="0" b="0"/>
+          <a:schemeClr val="dk1"/>
         </a:effectRef>
         <a:fontRef idx="minor">
-          <a:schemeClr val="lt1"/>
+          <a:schemeClr val="dk1"/>
         </a:fontRef>
       </dsp:style>
       <dsp:txBody>
@@ -6991,8 +8530,8 @@
         </a:p>
       </dsp:txBody>
       <dsp:txXfrm>
-        <a:off x="2224632" y="2381801"/>
-        <a:ext cx="1103809" cy="529188"/>
+        <a:off x="1809114" y="2381801"/>
+        <a:ext cx="1934845" cy="424379"/>
       </dsp:txXfrm>
     </dsp:sp>
     <dsp:sp modelId="{9211CAAD-5B2A-42D8-8F91-9864BFBE1CD8}">
@@ -7072,28 +8611,18 @@
       </dsp:nvSpPr>
       <dsp:spPr>
         <a:xfrm>
-          <a:off x="1856695" y="3175584"/>
-          <a:ext cx="1839683" cy="529188"/>
+          <a:off x="1809114" y="3175584"/>
+          <a:ext cx="1934845" cy="529188"/>
         </a:xfrm>
-        <a:prstGeom prst="ellipse">
+        <a:prstGeom prst="flowChartTerminator">
           <a:avLst/>
         </a:prstGeom>
         <a:solidFill>
-          <a:schemeClr val="accent1">
-            <a:hueOff val="0"/>
-            <a:satOff val="0"/>
-            <a:lumOff val="0"/>
-            <a:alphaOff val="0"/>
-          </a:schemeClr>
+          <a:schemeClr val="lt1"/>
         </a:solidFill>
         <a:ln w="12700" cap="flat" cmpd="sng" algn="ctr">
           <a:solidFill>
-            <a:schemeClr val="lt1">
-              <a:hueOff val="0"/>
-              <a:satOff val="0"/>
-              <a:lumOff val="0"/>
-              <a:alphaOff val="0"/>
-            </a:schemeClr>
+            <a:schemeClr val="dk1"/>
           </a:solidFill>
           <a:prstDash val="solid"/>
           <a:miter lim="800000"/>
@@ -7102,16 +8631,16 @@
       </dsp:spPr>
       <dsp:style>
         <a:lnRef idx="2">
-          <a:scrgbClr r="0" g="0" b="0"/>
+          <a:schemeClr val="dk1"/>
         </a:lnRef>
         <a:fillRef idx="1">
-          <a:scrgbClr r="0" g="0" b="0"/>
+          <a:schemeClr val="lt1"/>
         </a:fillRef>
         <a:effectRef idx="0">
-          <a:scrgbClr r="0" g="0" b="0"/>
+          <a:schemeClr val="dk1"/>
         </a:effectRef>
         <a:fontRef idx="minor">
-          <a:schemeClr val="lt1"/>
+          <a:schemeClr val="dk1"/>
         </a:fontRef>
       </dsp:style>
       <dsp:txBody>
@@ -7139,8 +8668,8 @@
         </a:p>
       </dsp:txBody>
       <dsp:txXfrm>
-        <a:off x="2126110" y="3253082"/>
-        <a:ext cx="1300853" cy="374192"/>
+        <a:off x="1900303" y="3253076"/>
+        <a:ext cx="1752467" cy="374204"/>
       </dsp:txXfrm>
     </dsp:sp>
   </dsp:spTree>
@@ -7162,30 +8691,18 @@
       </dsp:nvSpPr>
       <dsp:spPr>
         <a:xfrm>
-          <a:off x="160206" y="0"/>
-          <a:ext cx="2232287" cy="688181"/>
+          <a:off x="608258" y="32"/>
+          <a:ext cx="1336182" cy="552426"/>
         </a:xfrm>
-        <a:prstGeom prst="roundRect">
-          <a:avLst>
-            <a:gd name="adj" fmla="val 10000"/>
-          </a:avLst>
+        <a:prstGeom prst="flowChartTerminator">
+          <a:avLst/>
         </a:prstGeom>
         <a:solidFill>
-          <a:schemeClr val="accent1">
-            <a:hueOff val="0"/>
-            <a:satOff val="0"/>
-            <a:lumOff val="0"/>
-            <a:alphaOff val="0"/>
-          </a:schemeClr>
+          <a:schemeClr val="lt1"/>
         </a:solidFill>
         <a:ln w="12700" cap="flat" cmpd="sng" algn="ctr">
           <a:solidFill>
-            <a:schemeClr val="lt1">
-              <a:hueOff val="0"/>
-              <a:satOff val="0"/>
-              <a:lumOff val="0"/>
-              <a:alphaOff val="0"/>
-            </a:schemeClr>
+            <a:schemeClr val="dk1"/>
           </a:solidFill>
           <a:prstDash val="solid"/>
           <a:miter lim="800000"/>
@@ -7194,16 +8711,16 @@
       </dsp:spPr>
       <dsp:style>
         <a:lnRef idx="2">
-          <a:scrgbClr r="0" g="0" b="0"/>
+          <a:schemeClr val="dk1"/>
         </a:lnRef>
         <a:fillRef idx="1">
-          <a:scrgbClr r="0" g="0" b="0"/>
+          <a:schemeClr val="lt1"/>
         </a:fillRef>
         <a:effectRef idx="0">
-          <a:scrgbClr r="0" g="0" b="0"/>
+          <a:schemeClr val="dk1"/>
         </a:effectRef>
         <a:fontRef idx="minor">
-          <a:schemeClr val="lt1"/>
+          <a:schemeClr val="dk1"/>
         </a:fontRef>
       </dsp:style>
       <dsp:txBody>
@@ -7232,8 +8749,8 @@
         </a:p>
       </dsp:txBody>
       <dsp:txXfrm>
-        <a:off x="180362" y="20156"/>
-        <a:ext cx="2191975" cy="647869"/>
+        <a:off x="671232" y="80927"/>
+        <a:ext cx="1210234" cy="390636"/>
       </dsp:txXfrm>
     </dsp:sp>
     <dsp:sp modelId="{A8C85DFA-1861-4CBB-BA69-AFF9CD6AADBC}">
@@ -7243,8 +8760,8 @@
       </dsp:nvSpPr>
       <dsp:spPr>
         <a:xfrm rot="5400000">
-          <a:off x="1147316" y="705385"/>
-          <a:ext cx="258067" cy="309681"/>
+          <a:off x="1172769" y="566270"/>
+          <a:ext cx="207160" cy="248592"/>
         </a:xfrm>
         <a:prstGeom prst="rightArrow">
           <a:avLst>
@@ -7286,7 +8803,7 @@
         </a:bodyPr>
         <a:lstStyle/>
         <a:p>
-          <a:pPr marL="0" lvl="0" indent="0" algn="ctr" defTabSz="533400">
+          <a:pPr marL="0" lvl="0" indent="0" algn="ctr" defTabSz="444500">
             <a:lnSpc>
               <a:spcPct val="90000"/>
             </a:lnSpc>
@@ -7298,12 +8815,12 @@
             </a:spcAft>
             <a:buNone/>
           </a:pPr>
-          <a:endParaRPr lang="ru-RU" sz="1200" kern="1200"/>
+          <a:endParaRPr lang="ru-RU" sz="1000" kern="1200"/>
         </a:p>
       </dsp:txBody>
       <dsp:txXfrm rot="-5400000">
-        <a:off x="1183445" y="731192"/>
-        <a:ext cx="185809" cy="180647"/>
+        <a:off x="1201771" y="586986"/>
+        <a:ext cx="149156" cy="145012"/>
       </dsp:txXfrm>
     </dsp:sp>
     <dsp:sp modelId="{3CF61667-7BCA-45EB-A89B-E176E11B47CB}">
@@ -7313,30 +8830,18 @@
       </dsp:nvSpPr>
       <dsp:spPr>
         <a:xfrm>
-          <a:off x="160206" y="1032271"/>
-          <a:ext cx="2232287" cy="688181"/>
+          <a:off x="123826" y="828672"/>
+          <a:ext cx="2305047" cy="1095379"/>
         </a:xfrm>
-        <a:prstGeom prst="roundRect">
-          <a:avLst>
-            <a:gd name="adj" fmla="val 10000"/>
-          </a:avLst>
+        <a:prstGeom prst="rect">
+          <a:avLst/>
         </a:prstGeom>
         <a:solidFill>
-          <a:schemeClr val="accent1">
-            <a:hueOff val="0"/>
-            <a:satOff val="0"/>
-            <a:lumOff val="0"/>
-            <a:alphaOff val="0"/>
-          </a:schemeClr>
+          <a:schemeClr val="lt1"/>
         </a:solidFill>
         <a:ln w="12700" cap="flat" cmpd="sng" algn="ctr">
           <a:solidFill>
-            <a:schemeClr val="lt1">
-              <a:hueOff val="0"/>
-              <a:satOff val="0"/>
-              <a:lumOff val="0"/>
-              <a:alphaOff val="0"/>
-            </a:schemeClr>
+            <a:schemeClr val="dk1"/>
           </a:solidFill>
           <a:prstDash val="solid"/>
           <a:miter lim="800000"/>
@@ -7345,16 +8850,16 @@
       </dsp:spPr>
       <dsp:style>
         <a:lnRef idx="2">
-          <a:scrgbClr r="0" g="0" b="0"/>
+          <a:schemeClr val="dk1"/>
         </a:lnRef>
         <a:fillRef idx="1">
-          <a:scrgbClr r="0" g="0" b="0"/>
+          <a:schemeClr val="lt1"/>
         </a:fillRef>
         <a:effectRef idx="0">
-          <a:scrgbClr r="0" g="0" b="0"/>
+          <a:schemeClr val="dk1"/>
         </a:effectRef>
         <a:fontRef idx="minor">
-          <a:schemeClr val="lt1"/>
+          <a:schemeClr val="dk1"/>
         </a:fontRef>
       </dsp:style>
       <dsp:txBody>
@@ -7487,8 +8992,8 @@
         </a:p>
       </dsp:txBody>
       <dsp:txXfrm>
-        <a:off x="180362" y="1052427"/>
-        <a:ext cx="2191975" cy="647869"/>
+        <a:off x="123826" y="828672"/>
+        <a:ext cx="2305047" cy="1095379"/>
       </dsp:txXfrm>
     </dsp:sp>
     <dsp:sp modelId="{4B26B8ED-8201-4BA7-9B64-FD80FEF514EC}">
@@ -7498,8 +9003,8 @@
       </dsp:nvSpPr>
       <dsp:spPr>
         <a:xfrm rot="5400000">
-          <a:off x="1147316" y="1737657"/>
-          <a:ext cx="258067" cy="309681"/>
+          <a:off x="1172769" y="1937862"/>
+          <a:ext cx="207160" cy="248592"/>
         </a:xfrm>
         <a:prstGeom prst="rightArrow">
           <a:avLst>
@@ -7541,7 +9046,7 @@
         </a:bodyPr>
         <a:lstStyle/>
         <a:p>
-          <a:pPr marL="0" lvl="0" indent="0" algn="ctr" defTabSz="533400">
+          <a:pPr marL="0" lvl="0" indent="0" algn="ctr" defTabSz="444500">
             <a:lnSpc>
               <a:spcPct val="90000"/>
             </a:lnSpc>
@@ -7553,12 +9058,12 @@
             </a:spcAft>
             <a:buNone/>
           </a:pPr>
-          <a:endParaRPr lang="ru-RU" sz="1200" kern="1200"/>
+          <a:endParaRPr lang="ru-RU" sz="1000" kern="1200"/>
         </a:p>
       </dsp:txBody>
       <dsp:txXfrm rot="-5400000">
-        <a:off x="1183445" y="1763464"/>
-        <a:ext cx="185809" cy="180647"/>
+        <a:off x="1201771" y="1958578"/>
+        <a:ext cx="149156" cy="145012"/>
       </dsp:txXfrm>
     </dsp:sp>
     <dsp:sp modelId="{0E2233BF-953E-4679-A34E-2030DAD0BB27}">
@@ -7568,30 +9073,18 @@
       </dsp:nvSpPr>
       <dsp:spPr>
         <a:xfrm>
-          <a:off x="160206" y="2064543"/>
-          <a:ext cx="2232287" cy="688181"/>
+          <a:off x="608258" y="2200265"/>
+          <a:ext cx="1336182" cy="552426"/>
         </a:xfrm>
-        <a:prstGeom prst="roundRect">
-          <a:avLst>
-            <a:gd name="adj" fmla="val 10000"/>
-          </a:avLst>
+        <a:prstGeom prst="flowChartTerminator">
+          <a:avLst/>
         </a:prstGeom>
         <a:solidFill>
-          <a:schemeClr val="accent1">
-            <a:hueOff val="0"/>
-            <a:satOff val="0"/>
-            <a:lumOff val="0"/>
-            <a:alphaOff val="0"/>
-          </a:schemeClr>
+          <a:schemeClr val="lt1"/>
         </a:solidFill>
         <a:ln w="12700" cap="flat" cmpd="sng" algn="ctr">
           <a:solidFill>
-            <a:schemeClr val="lt1">
-              <a:hueOff val="0"/>
-              <a:satOff val="0"/>
-              <a:lumOff val="0"/>
-              <a:alphaOff val="0"/>
-            </a:schemeClr>
+            <a:schemeClr val="dk1"/>
           </a:solidFill>
           <a:prstDash val="solid"/>
           <a:miter lim="800000"/>
@@ -7600,16 +9093,16 @@
       </dsp:spPr>
       <dsp:style>
         <a:lnRef idx="2">
-          <a:scrgbClr r="0" g="0" b="0"/>
+          <a:schemeClr val="dk1"/>
         </a:lnRef>
         <a:fillRef idx="1">
-          <a:scrgbClr r="0" g="0" b="0"/>
+          <a:schemeClr val="lt1"/>
         </a:fillRef>
         <a:effectRef idx="0">
-          <a:scrgbClr r="0" g="0" b="0"/>
+          <a:schemeClr val="dk1"/>
         </a:effectRef>
         <a:fontRef idx="minor">
-          <a:schemeClr val="lt1"/>
+          <a:schemeClr val="dk1"/>
         </a:fontRef>
       </dsp:style>
       <dsp:txBody>
@@ -7632,14 +9125,14 @@
           </a:pPr>
           <a:r>
             <a:rPr lang="en-US" sz="1800" kern="1200"/>
-            <a:t>a</a:t>
+            <a:t>get_a</a:t>
           </a:r>
           <a:endParaRPr lang="ru-RU" sz="1800" kern="1200"/>
         </a:p>
       </dsp:txBody>
       <dsp:txXfrm>
-        <a:off x="180362" y="2084699"/>
-        <a:ext cx="2191975" cy="647869"/>
+        <a:off x="671232" y="2281160"/>
+        <a:ext cx="1210234" cy="390636"/>
       </dsp:txXfrm>
     </dsp:sp>
   </dsp:spTree>
@@ -7661,30 +9154,18 @@
       </dsp:nvSpPr>
       <dsp:spPr>
         <a:xfrm>
-          <a:off x="784249" y="0"/>
-          <a:ext cx="1765250" cy="690562"/>
+          <a:off x="988586" y="873"/>
+          <a:ext cx="1356577" cy="577267"/>
         </a:xfrm>
-        <a:prstGeom prst="roundRect">
-          <a:avLst>
-            <a:gd name="adj" fmla="val 10000"/>
-          </a:avLst>
+        <a:prstGeom prst="flowChartTerminator">
+          <a:avLst/>
         </a:prstGeom>
         <a:solidFill>
-          <a:schemeClr val="accent1">
-            <a:hueOff val="0"/>
-            <a:satOff val="0"/>
-            <a:lumOff val="0"/>
-            <a:alphaOff val="0"/>
-          </a:schemeClr>
+          <a:schemeClr val="lt1"/>
         </a:solidFill>
         <a:ln w="12700" cap="flat" cmpd="sng" algn="ctr">
           <a:solidFill>
-            <a:schemeClr val="lt1">
-              <a:hueOff val="0"/>
-              <a:satOff val="0"/>
-              <a:lumOff val="0"/>
-              <a:alphaOff val="0"/>
-            </a:schemeClr>
+            <a:schemeClr val="dk1"/>
           </a:solidFill>
           <a:prstDash val="solid"/>
           <a:miter lim="800000"/>
@@ -7693,16 +9174,16 @@
       </dsp:spPr>
       <dsp:style>
         <a:lnRef idx="2">
-          <a:scrgbClr r="0" g="0" b="0"/>
+          <a:schemeClr val="dk1"/>
         </a:lnRef>
         <a:fillRef idx="1">
-          <a:scrgbClr r="0" g="0" b="0"/>
+          <a:schemeClr val="lt1"/>
         </a:fillRef>
         <a:effectRef idx="0">
-          <a:scrgbClr r="0" g="0" b="0"/>
+          <a:schemeClr val="dk1"/>
         </a:effectRef>
         <a:fontRef idx="minor">
-          <a:schemeClr val="lt1"/>
+          <a:schemeClr val="dk1"/>
         </a:fontRef>
       </dsp:style>
       <dsp:txBody>
@@ -7731,8 +9212,8 @@
         </a:p>
       </dsp:txBody>
       <dsp:txXfrm>
-        <a:off x="804475" y="20226"/>
-        <a:ext cx="1724798" cy="650110"/>
+        <a:off x="1052521" y="85405"/>
+        <a:ext cx="1228707" cy="408203"/>
       </dsp:txXfrm>
     </dsp:sp>
     <dsp:sp modelId="{E3E05FF8-15A8-44FD-A9A9-A68F517A5F49}">
@@ -7742,8 +9223,8 @@
       </dsp:nvSpPr>
       <dsp:spPr>
         <a:xfrm rot="5400000">
-          <a:off x="1537394" y="707826"/>
-          <a:ext cx="258960" cy="310753"/>
+          <a:off x="1558637" y="592572"/>
+          <a:ext cx="216475" cy="259770"/>
         </a:xfrm>
         <a:prstGeom prst="rightArrow">
           <a:avLst>
@@ -7785,7 +9266,7 @@
         </a:bodyPr>
         <a:lstStyle/>
         <a:p>
-          <a:pPr marL="0" lvl="0" indent="0" algn="ctr" defTabSz="533400">
+          <a:pPr marL="0" lvl="0" indent="0" algn="ctr" defTabSz="444500">
             <a:lnSpc>
               <a:spcPct val="90000"/>
             </a:lnSpc>
@@ -7797,12 +9278,12 @@
             </a:spcAft>
             <a:buNone/>
           </a:pPr>
-          <a:endParaRPr lang="ru-RU" sz="1200" kern="1200"/>
+          <a:endParaRPr lang="ru-RU" sz="1000" kern="1200"/>
         </a:p>
       </dsp:txBody>
       <dsp:txXfrm rot="-5400000">
-        <a:off x="1573649" y="733722"/>
-        <a:ext cx="186451" cy="181272"/>
+        <a:off x="1588944" y="614219"/>
+        <a:ext cx="155862" cy="151533"/>
       </dsp:txXfrm>
     </dsp:sp>
     <dsp:sp modelId="{8F145407-44C0-4F19-AAF6-7C8391677E83}">
@@ -7812,30 +9293,18 @@
       </dsp:nvSpPr>
       <dsp:spPr>
         <a:xfrm>
-          <a:off x="784249" y="1035843"/>
-          <a:ext cx="1765250" cy="690562"/>
+          <a:off x="557737" y="866774"/>
+          <a:ext cx="2218275" cy="1028701"/>
         </a:xfrm>
-        <a:prstGeom prst="roundRect">
-          <a:avLst>
-            <a:gd name="adj" fmla="val 10000"/>
-          </a:avLst>
+        <a:prstGeom prst="rect">
+          <a:avLst/>
         </a:prstGeom>
         <a:solidFill>
-          <a:schemeClr val="accent1">
-            <a:hueOff val="0"/>
-            <a:satOff val="0"/>
-            <a:lumOff val="0"/>
-            <a:alphaOff val="0"/>
-          </a:schemeClr>
+          <a:schemeClr val="lt1"/>
         </a:solidFill>
         <a:ln w="12700" cap="flat" cmpd="sng" algn="ctr">
           <a:solidFill>
-            <a:schemeClr val="lt1">
-              <a:hueOff val="0"/>
-              <a:satOff val="0"/>
-              <a:lumOff val="0"/>
-              <a:alphaOff val="0"/>
-            </a:schemeClr>
+            <a:schemeClr val="dk1"/>
           </a:solidFill>
           <a:prstDash val="solid"/>
           <a:miter lim="800000"/>
@@ -7844,16 +9313,16 @@
       </dsp:spPr>
       <dsp:style>
         <a:lnRef idx="2">
-          <a:scrgbClr r="0" g="0" b="0"/>
+          <a:schemeClr val="dk1"/>
         </a:lnRef>
         <a:fillRef idx="1">
-          <a:scrgbClr r="0" g="0" b="0"/>
+          <a:schemeClr val="lt1"/>
         </a:fillRef>
         <a:effectRef idx="0">
-          <a:scrgbClr r="0" g="0" b="0"/>
+          <a:schemeClr val="dk1"/>
         </a:effectRef>
         <a:fontRef idx="minor">
-          <a:schemeClr val="lt1"/>
+          <a:schemeClr val="dk1"/>
         </a:fontRef>
       </dsp:style>
       <dsp:txBody>
@@ -7882,8 +9351,8 @@
         </a:p>
       </dsp:txBody>
       <dsp:txXfrm>
-        <a:off x="804475" y="1056069"/>
-        <a:ext cx="1724798" cy="650110"/>
+        <a:off x="557737" y="866774"/>
+        <a:ext cx="2218275" cy="1028701"/>
       </dsp:txXfrm>
     </dsp:sp>
     <dsp:sp modelId="{339D4F23-E127-4CA7-839A-80E998C1878A}">
@@ -7893,8 +9362,8 @@
       </dsp:nvSpPr>
       <dsp:spPr>
         <a:xfrm rot="5400000">
-          <a:off x="1537394" y="1743670"/>
-          <a:ext cx="258960" cy="310753"/>
+          <a:off x="1558637" y="1909907"/>
+          <a:ext cx="216475" cy="259770"/>
         </a:xfrm>
         <a:prstGeom prst="rightArrow">
           <a:avLst>
@@ -7936,7 +9405,7 @@
         </a:bodyPr>
         <a:lstStyle/>
         <a:p>
-          <a:pPr marL="0" lvl="0" indent="0" algn="ctr" defTabSz="533400">
+          <a:pPr marL="0" lvl="0" indent="0" algn="ctr" defTabSz="444500">
             <a:lnSpc>
               <a:spcPct val="90000"/>
             </a:lnSpc>
@@ -7948,12 +9417,12 @@
             </a:spcAft>
             <a:buNone/>
           </a:pPr>
-          <a:endParaRPr lang="ru-RU" sz="1200" kern="1200"/>
+          <a:endParaRPr lang="ru-RU" sz="1000" kern="1200"/>
         </a:p>
       </dsp:txBody>
       <dsp:txXfrm rot="-5400000">
-        <a:off x="1573649" y="1769566"/>
-        <a:ext cx="186451" cy="181272"/>
+        <a:off x="1588944" y="1931554"/>
+        <a:ext cx="155862" cy="151533"/>
       </dsp:txXfrm>
     </dsp:sp>
     <dsp:sp modelId="{62FD3DC1-7B9A-4F64-A8EA-C891A7EBCB93}">
@@ -7963,30 +9432,18 @@
       </dsp:nvSpPr>
       <dsp:spPr>
         <a:xfrm>
-          <a:off x="784249" y="2071687"/>
-          <a:ext cx="1765250" cy="690562"/>
+          <a:off x="988586" y="2184109"/>
+          <a:ext cx="1356577" cy="577267"/>
         </a:xfrm>
-        <a:prstGeom prst="roundRect">
-          <a:avLst>
-            <a:gd name="adj" fmla="val 10000"/>
-          </a:avLst>
+        <a:prstGeom prst="flowChartTerminator">
+          <a:avLst/>
         </a:prstGeom>
         <a:solidFill>
-          <a:schemeClr val="accent1">
-            <a:hueOff val="0"/>
-            <a:satOff val="0"/>
-            <a:lumOff val="0"/>
-            <a:alphaOff val="0"/>
-          </a:schemeClr>
+          <a:schemeClr val="lt1"/>
         </a:solidFill>
         <a:ln w="12700" cap="flat" cmpd="sng" algn="ctr">
           <a:solidFill>
-            <a:schemeClr val="lt1">
-              <a:hueOff val="0"/>
-              <a:satOff val="0"/>
-              <a:lumOff val="0"/>
-              <a:alphaOff val="0"/>
-            </a:schemeClr>
+            <a:schemeClr val="dk1"/>
           </a:solidFill>
           <a:prstDash val="solid"/>
           <a:miter lim="800000"/>
@@ -7995,16 +9452,16 @@
       </dsp:spPr>
       <dsp:style>
         <a:lnRef idx="2">
-          <a:scrgbClr r="0" g="0" b="0"/>
+          <a:schemeClr val="dk1"/>
         </a:lnRef>
         <a:fillRef idx="1">
-          <a:scrgbClr r="0" g="0" b="0"/>
+          <a:schemeClr val="lt1"/>
         </a:fillRef>
         <a:effectRef idx="0">
-          <a:scrgbClr r="0" g="0" b="0"/>
+          <a:schemeClr val="dk1"/>
         </a:effectRef>
         <a:fontRef idx="minor">
-          <a:schemeClr val="lt1"/>
+          <a:schemeClr val="dk1"/>
         </a:fontRef>
       </dsp:style>
       <dsp:txBody>
@@ -8027,14 +9484,14 @@
           </a:pPr>
           <a:r>
             <a:rPr lang="en-US" sz="1800" kern="1200"/>
-            <a:t>b</a:t>
+            <a:t>get_b</a:t>
           </a:r>
           <a:endParaRPr lang="ru-RU" sz="1800" kern="1200"/>
         </a:p>
       </dsp:txBody>
       <dsp:txXfrm>
-        <a:off x="804475" y="2091913"/>
-        <a:ext cx="1724798" cy="650110"/>
+        <a:off x="1052521" y="2268641"/>
+        <a:ext cx="1228707" cy="408203"/>
       </dsp:txXfrm>
     </dsp:sp>
   </dsp:spTree>

</xml_diff>